<commit_message>
Adding files related to topology monitoring
</commit_message>
<xml_diff>
--- a/Modelagem/Commits.docx
+++ b/Modelagem/Commits.docx
@@ -13,12 +13,14 @@
         <w:rPr>
           <w:rFonts w:asciiTheme="minorHAnsi" w:hAnsiTheme="minorHAnsi" w:cs="Courier New"/>
           <w:sz w:val="20"/>
+          <w:highlight w:val="green"/>
         </w:rPr>
       </w:pPr>
       <w:r>
         <w:rPr>
           <w:rFonts w:asciiTheme="minorHAnsi" w:hAnsiTheme="minorHAnsi" w:cs="Courier New"/>
           <w:sz w:val="20"/>
+          <w:highlight w:val="green"/>
         </w:rPr>
         <w:t xml:space="preserve">Repositórios que não possuem </w:t>
       </w:r>
@@ -27,6 +29,7 @@
         <w:rPr>
           <w:rFonts w:asciiTheme="minorHAnsi" w:hAnsiTheme="minorHAnsi" w:cs="Courier New"/>
           <w:sz w:val="20"/>
+          <w:highlight w:val="green"/>
         </w:rPr>
         <w:t>dyevc</w:t>
       </w:r>
@@ -35,8 +38,35 @@
         <w:rPr>
           <w:rFonts w:asciiTheme="minorHAnsi" w:hAnsiTheme="minorHAnsi" w:cs="Courier New"/>
           <w:sz w:val="20"/>
-        </w:rPr>
-        <w:t>: como saber o que existe neles? Pensar nisto...</w:t>
+          <w:highlight w:val="green"/>
+        </w:rPr>
+        <w:t xml:space="preserve">: como saber o que existe neles? </w:t>
+      </w:r>
+      <w:r>
+        <w:rPr>
+          <w:rFonts w:asciiTheme="minorHAnsi" w:hAnsiTheme="minorHAnsi" w:cs="Courier New"/>
+          <w:sz w:val="20"/>
+          <w:highlight w:val="green"/>
+        </w:rPr>
+        <w:t xml:space="preserve">Através dos que possuem </w:t>
+      </w:r>
+      <w:proofErr w:type="spellStart"/>
+      <w:r>
+        <w:rPr>
+          <w:rFonts w:asciiTheme="minorHAnsi" w:hAnsiTheme="minorHAnsi" w:cs="Courier New"/>
+          <w:sz w:val="20"/>
+          <w:highlight w:val="green"/>
+        </w:rPr>
+        <w:t>dyevc</w:t>
+      </w:r>
+      <w:proofErr w:type="spellEnd"/>
+      <w:r>
+        <w:rPr>
+          <w:rFonts w:asciiTheme="minorHAnsi" w:hAnsiTheme="minorHAnsi" w:cs="Courier New"/>
+          <w:sz w:val="20"/>
+          <w:highlight w:val="green"/>
+        </w:rPr>
+        <w:t>!!</w:t>
       </w:r>
     </w:p>
     <w:p>
@@ -50,6 +80,7 @@
         <w:rPr>
           <w:rFonts w:asciiTheme="minorHAnsi" w:hAnsiTheme="minorHAnsi" w:cs="Courier New"/>
           <w:sz w:val="20"/>
+          <w:highlight w:val="green"/>
         </w:rPr>
       </w:pPr>
       <w:proofErr w:type="spellStart"/>
@@ -57,6 +88,7 @@
         <w:rPr>
           <w:rFonts w:asciiTheme="minorHAnsi" w:hAnsiTheme="minorHAnsi" w:cs="Courier New"/>
           <w:sz w:val="20"/>
+          <w:highlight w:val="green"/>
         </w:rPr>
         <w:t>Insert</w:t>
       </w:r>
@@ -65,6 +97,7 @@
         <w:rPr>
           <w:rFonts w:asciiTheme="minorHAnsi" w:hAnsiTheme="minorHAnsi" w:cs="Courier New"/>
           <w:sz w:val="20"/>
+          <w:highlight w:val="green"/>
         </w:rPr>
         <w:t xml:space="preserve"> teve que ser quebrado: </w:t>
       </w:r>
@@ -73,6 +106,7 @@
         <w:rPr>
           <w:rFonts w:asciiTheme="minorHAnsi" w:hAnsiTheme="minorHAnsi" w:cs="Courier New"/>
           <w:sz w:val="20"/>
+          <w:highlight w:val="green"/>
         </w:rPr>
         <w:t>mongodb</w:t>
       </w:r>
@@ -81,6 +115,7 @@
         <w:rPr>
           <w:rFonts w:asciiTheme="minorHAnsi" w:hAnsiTheme="minorHAnsi" w:cs="Courier New"/>
           <w:sz w:val="20"/>
+          <w:highlight w:val="green"/>
         </w:rPr>
         <w:t xml:space="preserve"> tem um limite de 16MB na lista de documentos</w:t>
       </w:r>
@@ -177,925 +212,64 @@
     </w:p>
     <w:p>
       <w:pPr>
-        <w:spacing w:before="0"/>
-        <w:rPr>
-          <w:rFonts w:ascii="Courier New" w:hAnsi="Courier New" w:cs="Courier New"/>
-          <w:sz w:val="16"/>
-          <w:szCs w:val="16"/>
-        </w:rPr>
-      </w:pPr>
-    </w:p>
-    <w:p>
-      <w:pPr>
-        <w:spacing w:before="0"/>
-        <w:rPr>
-          <w:rFonts w:ascii="Courier New" w:hAnsi="Courier New" w:cs="Courier New"/>
-          <w:sz w:val="16"/>
-          <w:szCs w:val="16"/>
-        </w:rPr>
-      </w:pPr>
-      <w:r>
-        <w:rPr>
-          <w:rFonts w:ascii="Courier New" w:hAnsi="Courier New" w:cs="Courier New"/>
-          <w:sz w:val="16"/>
-          <w:szCs w:val="16"/>
+        <w:pStyle w:val="PargrafodaLista"/>
+        <w:numPr>
+          <w:ilvl w:val="0"/>
+          <w:numId w:val="14"/>
+        </w:numPr>
+        <w:spacing w:before="0"/>
+        <w:rPr>
+          <w:rFonts w:asciiTheme="minorHAnsi" w:hAnsiTheme="minorHAnsi" w:cs="Courier New"/>
+          <w:sz w:val="20"/>
+          <w:highlight w:val="green"/>
+        </w:rPr>
+      </w:pPr>
+      <w:r>
+        <w:rPr>
+          <w:rFonts w:asciiTheme="minorHAnsi" w:hAnsiTheme="minorHAnsi" w:cs="Courier New"/>
+          <w:sz w:val="20"/>
+          <w:highlight w:val="green"/>
         </w:rPr>
         <w:t>Tempos de inserção:</w:t>
       </w:r>
-    </w:p>
-    <w:p>
-      <w:pPr>
-        <w:spacing w:before="0"/>
-        <w:rPr>
-          <w:rFonts w:ascii="Courier New" w:hAnsi="Courier New" w:cs="Courier New"/>
-          <w:b/>
-          <w:sz w:val="16"/>
-          <w:szCs w:val="16"/>
-        </w:rPr>
-      </w:pPr>
-      <w:r>
-        <w:rPr>
-          <w:rFonts w:ascii="Courier New" w:hAnsi="Courier New" w:cs="Courier New"/>
-          <w:b/>
-          <w:sz w:val="16"/>
-          <w:szCs w:val="16"/>
-        </w:rPr>
-        <w:t>DyeVC</w:t>
-      </w:r>
-      <w:r>
-        <w:rPr>
-          <w:rFonts w:ascii="Courier New" w:hAnsi="Courier New" w:cs="Courier New"/>
-          <w:b/>
-          <w:sz w:val="16"/>
-          <w:szCs w:val="16"/>
-        </w:rPr>
-        <w:t xml:space="preserve"> (40KB dados, 32KB índices)</w:t>
-      </w:r>
-    </w:p>
-    <w:p>
-      <w:pPr>
-        <w:spacing w:before="0"/>
-        <w:rPr>
-          <w:rFonts w:ascii="Courier New" w:hAnsi="Courier New" w:cs="Courier New"/>
-          <w:sz w:val="16"/>
-          <w:szCs w:val="16"/>
-          <w:lang w:val="en-US"/>
-        </w:rPr>
-      </w:pPr>
-      <w:r>
-        <w:rPr>
-          <w:rFonts w:ascii="Courier New" w:hAnsi="Courier New" w:cs="Courier New"/>
-          <w:sz w:val="16"/>
-          <w:szCs w:val="16"/>
-          <w:lang w:val="en-US"/>
-        </w:rPr>
-        <w:t xml:space="preserve">Inserting commits from </w:t>
-      </w:r>
-      <w:proofErr w:type="gramStart"/>
-      <w:r>
-        <w:rPr>
-          <w:rFonts w:ascii="Courier New" w:hAnsi="Courier New" w:cs="Courier New"/>
-          <w:sz w:val="16"/>
-          <w:szCs w:val="16"/>
-          <w:lang w:val="en-US"/>
-        </w:rPr>
-        <w:t>0</w:t>
-      </w:r>
-      <w:proofErr w:type="gramEnd"/>
-      <w:r>
-        <w:rPr>
-          <w:rFonts w:ascii="Courier New" w:hAnsi="Courier New" w:cs="Courier New"/>
-          <w:sz w:val="16"/>
-          <w:szCs w:val="16"/>
-          <w:lang w:val="en-US"/>
-        </w:rPr>
-        <w:t xml:space="preserve"> to 112 from a total of 112 commits into &lt;</w:t>
-      </w:r>
-      <w:proofErr w:type="spellStart"/>
-      <w:r>
-        <w:rPr>
-          <w:rFonts w:ascii="Courier New" w:hAnsi="Courier New" w:cs="Courier New"/>
-          <w:sz w:val="16"/>
-          <w:szCs w:val="16"/>
-          <w:lang w:val="en-US"/>
-        </w:rPr>
-        <w:t>dyevc</w:t>
-      </w:r>
-      <w:proofErr w:type="spellEnd"/>
-      <w:r>
-        <w:rPr>
-          <w:rFonts w:ascii="Courier New" w:hAnsi="Courier New" w:cs="Courier New"/>
-          <w:sz w:val="16"/>
-          <w:szCs w:val="16"/>
-          <w:lang w:val="en-US"/>
-        </w:rPr>
-        <w:t>&gt;.</w:t>
-      </w:r>
-    </w:p>
-    <w:p>
-      <w:pPr>
-        <w:spacing w:before="0"/>
-        <w:rPr>
-          <w:rFonts w:ascii="Courier New" w:hAnsi="Courier New" w:cs="Courier New"/>
-          <w:sz w:val="16"/>
-          <w:szCs w:val="16"/>
-          <w:lang w:val="en-US"/>
-        </w:rPr>
-      </w:pPr>
-      <w:r>
-        <w:rPr>
-          <w:rFonts w:ascii="Courier New" w:hAnsi="Courier New" w:cs="Courier New"/>
-          <w:sz w:val="16"/>
-          <w:szCs w:val="16"/>
-          <w:lang w:val="en-US"/>
-        </w:rPr>
-        <w:t>Found &lt;112&gt; commits</w:t>
-      </w:r>
-    </w:p>
-    <w:p>
-      <w:pPr>
-        <w:spacing w:before="0"/>
-        <w:rPr>
-          <w:rFonts w:ascii="Courier New" w:hAnsi="Courier New" w:cs="Courier New"/>
-          <w:b/>
-          <w:color w:val="FF0000"/>
-          <w:sz w:val="16"/>
-          <w:szCs w:val="16"/>
-          <w:lang w:val="en-US"/>
-        </w:rPr>
-      </w:pPr>
-      <w:r>
-        <w:rPr>
-          <w:rFonts w:ascii="Courier New" w:hAnsi="Courier New" w:cs="Courier New"/>
-          <w:b/>
-          <w:color w:val="FF0000"/>
-          <w:sz w:val="16"/>
-          <w:szCs w:val="16"/>
-          <w:lang w:val="en-US"/>
-        </w:rPr>
-        <w:t>Elapsed: 4913ms</w:t>
-      </w:r>
-    </w:p>
-    <w:p>
-      <w:pPr>
-        <w:spacing w:before="0"/>
-        <w:rPr>
-          <w:rFonts w:ascii="Courier New" w:hAnsi="Courier New" w:cs="Courier New"/>
-          <w:sz w:val="16"/>
-          <w:szCs w:val="16"/>
-          <w:lang w:val="en-US"/>
-        </w:rPr>
-      </w:pPr>
-    </w:p>
-    <w:p>
-      <w:pPr>
-        <w:spacing w:before="0"/>
-        <w:rPr>
-          <w:rFonts w:ascii="Courier New" w:hAnsi="Courier New" w:cs="Courier New"/>
-          <w:b/>
-          <w:sz w:val="16"/>
-          <w:szCs w:val="16"/>
-          <w:lang w:val="en-US"/>
-        </w:rPr>
-      </w:pPr>
-      <w:r>
-        <w:rPr>
-          <w:rFonts w:ascii="Courier New" w:hAnsi="Courier New" w:cs="Courier New"/>
-          <w:b/>
-          <w:sz w:val="16"/>
-          <w:szCs w:val="16"/>
-          <w:lang w:val="en-US"/>
-        </w:rPr>
-        <w:t>Git</w:t>
-      </w:r>
-      <w:r>
-        <w:rPr>
-          <w:rFonts w:ascii="Courier New" w:hAnsi="Courier New" w:cs="Courier New"/>
-          <w:b/>
-          <w:sz w:val="16"/>
-          <w:szCs w:val="16"/>
-          <w:lang w:val="en-US"/>
-        </w:rPr>
-        <w:t xml:space="preserve"> (10,16MB dados, 10,41MB </w:t>
-      </w:r>
-      <w:proofErr w:type="spellStart"/>
-      <w:r>
-        <w:rPr>
-          <w:rFonts w:ascii="Courier New" w:hAnsi="Courier New" w:cs="Courier New"/>
-          <w:b/>
-          <w:sz w:val="16"/>
-          <w:szCs w:val="16"/>
-          <w:lang w:val="en-US"/>
-        </w:rPr>
-        <w:t>índices</w:t>
-      </w:r>
-      <w:proofErr w:type="spellEnd"/>
-      <w:r>
-        <w:rPr>
-          <w:rFonts w:ascii="Courier New" w:hAnsi="Courier New" w:cs="Courier New"/>
-          <w:b/>
-          <w:sz w:val="16"/>
-          <w:szCs w:val="16"/>
-          <w:lang w:val="en-US"/>
-        </w:rPr>
-        <w:t>)</w:t>
-      </w:r>
-    </w:p>
-    <w:p>
-      <w:pPr>
-        <w:spacing w:before="0"/>
-        <w:rPr>
-          <w:rFonts w:ascii="Courier New" w:hAnsi="Courier New" w:cs="Courier New"/>
-          <w:sz w:val="16"/>
-          <w:szCs w:val="16"/>
-          <w:lang w:val="en-US"/>
-        </w:rPr>
-      </w:pPr>
-      <w:r>
-        <w:rPr>
-          <w:rFonts w:ascii="Courier New" w:hAnsi="Courier New" w:cs="Courier New"/>
-          <w:sz w:val="16"/>
-          <w:szCs w:val="16"/>
-          <w:lang w:val="en-US"/>
-        </w:rPr>
-        <w:t xml:space="preserve">Inserting commits from </w:t>
-      </w:r>
-      <w:proofErr w:type="gramStart"/>
-      <w:r>
-        <w:rPr>
-          <w:rFonts w:ascii="Courier New" w:hAnsi="Courier New" w:cs="Courier New"/>
-          <w:sz w:val="16"/>
-          <w:szCs w:val="16"/>
-          <w:lang w:val="en-US"/>
-        </w:rPr>
-        <w:t>0</w:t>
-      </w:r>
-      <w:proofErr w:type="gramEnd"/>
-      <w:r>
-        <w:rPr>
-          <w:rFonts w:ascii="Courier New" w:hAnsi="Courier New" w:cs="Courier New"/>
-          <w:sz w:val="16"/>
-          <w:szCs w:val="16"/>
-          <w:lang w:val="en-US"/>
-        </w:rPr>
-        <w:t xml:space="preserve"> to </w:t>
-      </w:r>
-      <w:r>
-        <w:rPr>
-          <w:rFonts w:ascii="Courier New" w:hAnsi="Courier New" w:cs="Courier New"/>
-          <w:sz w:val="16"/>
-          <w:szCs w:val="16"/>
-          <w:lang w:val="en-US"/>
-        </w:rPr>
-        <w:t>5000</w:t>
-      </w:r>
-      <w:r>
-        <w:rPr>
-          <w:rFonts w:ascii="Courier New" w:hAnsi="Courier New" w:cs="Courier New"/>
-          <w:sz w:val="16"/>
-          <w:szCs w:val="16"/>
-          <w:lang w:val="en-US"/>
-        </w:rPr>
-        <w:t xml:space="preserve"> from a total of 35210 commits into &lt;</w:t>
-      </w:r>
-      <w:proofErr w:type="spellStart"/>
-      <w:r>
-        <w:rPr>
-          <w:rFonts w:ascii="Courier New" w:hAnsi="Courier New" w:cs="Courier New"/>
-          <w:sz w:val="16"/>
-          <w:szCs w:val="16"/>
-          <w:lang w:val="en-US"/>
-        </w:rPr>
-        <w:t>git</w:t>
-      </w:r>
-      <w:proofErr w:type="spellEnd"/>
-      <w:r>
-        <w:rPr>
-          <w:rFonts w:ascii="Courier New" w:hAnsi="Courier New" w:cs="Courier New"/>
-          <w:sz w:val="16"/>
-          <w:szCs w:val="16"/>
-          <w:lang w:val="en-US"/>
-        </w:rPr>
-        <w:t>&gt;.</w:t>
-      </w:r>
-    </w:p>
-    <w:p>
-      <w:pPr>
-        <w:spacing w:before="0"/>
-        <w:rPr>
-          <w:rFonts w:ascii="Courier New" w:hAnsi="Courier New" w:cs="Courier New"/>
-          <w:sz w:val="16"/>
-          <w:szCs w:val="16"/>
-          <w:lang w:val="en-US"/>
-        </w:rPr>
-      </w:pPr>
-      <w:r>
-        <w:rPr>
-          <w:rFonts w:ascii="Courier New" w:hAnsi="Courier New" w:cs="Courier New"/>
-          <w:sz w:val="16"/>
-          <w:szCs w:val="16"/>
-          <w:lang w:val="en-US"/>
-        </w:rPr>
-        <w:t xml:space="preserve">Inserting commits from 5000 to </w:t>
-      </w:r>
-      <w:r>
-        <w:rPr>
-          <w:rFonts w:ascii="Courier New" w:hAnsi="Courier New" w:cs="Courier New"/>
-          <w:sz w:val="16"/>
-          <w:szCs w:val="16"/>
-          <w:lang w:val="en-US"/>
-        </w:rPr>
-        <w:t>10000</w:t>
-      </w:r>
-      <w:r>
-        <w:rPr>
-          <w:rFonts w:ascii="Courier New" w:hAnsi="Courier New" w:cs="Courier New"/>
-          <w:sz w:val="16"/>
-          <w:szCs w:val="16"/>
-          <w:lang w:val="en-US"/>
-        </w:rPr>
-        <w:t xml:space="preserve"> from </w:t>
-      </w:r>
-      <w:proofErr w:type="gramStart"/>
-      <w:r>
-        <w:rPr>
-          <w:rFonts w:ascii="Courier New" w:hAnsi="Courier New" w:cs="Courier New"/>
-          <w:sz w:val="16"/>
-          <w:szCs w:val="16"/>
-          <w:lang w:val="en-US"/>
-        </w:rPr>
-        <w:t>a total of 35210</w:t>
-      </w:r>
-      <w:proofErr w:type="gramEnd"/>
-      <w:r>
-        <w:rPr>
-          <w:rFonts w:ascii="Courier New" w:hAnsi="Courier New" w:cs="Courier New"/>
-          <w:sz w:val="16"/>
-          <w:szCs w:val="16"/>
-          <w:lang w:val="en-US"/>
-        </w:rPr>
-        <w:t xml:space="preserve"> commits into &lt;</w:t>
-      </w:r>
-      <w:proofErr w:type="spellStart"/>
-      <w:r>
-        <w:rPr>
-          <w:rFonts w:ascii="Courier New" w:hAnsi="Courier New" w:cs="Courier New"/>
-          <w:sz w:val="16"/>
-          <w:szCs w:val="16"/>
-          <w:lang w:val="en-US"/>
-        </w:rPr>
-        <w:t>git</w:t>
-      </w:r>
-      <w:proofErr w:type="spellEnd"/>
-      <w:r>
-        <w:rPr>
-          <w:rFonts w:ascii="Courier New" w:hAnsi="Courier New" w:cs="Courier New"/>
-          <w:sz w:val="16"/>
-          <w:szCs w:val="16"/>
-          <w:lang w:val="en-US"/>
-        </w:rPr>
-        <w:t>&gt;.</w:t>
-      </w:r>
-    </w:p>
-    <w:p>
-      <w:pPr>
-        <w:spacing w:before="0"/>
-        <w:rPr>
-          <w:rFonts w:ascii="Courier New" w:hAnsi="Courier New" w:cs="Courier New"/>
-          <w:sz w:val="16"/>
-          <w:szCs w:val="16"/>
-          <w:lang w:val="en-US"/>
-        </w:rPr>
-      </w:pPr>
-      <w:r>
-        <w:rPr>
-          <w:rFonts w:ascii="Courier New" w:hAnsi="Courier New" w:cs="Courier New"/>
-          <w:sz w:val="16"/>
-          <w:szCs w:val="16"/>
-          <w:lang w:val="en-US"/>
-        </w:rPr>
-        <w:t xml:space="preserve">Inserting commits from 10000 to </w:t>
-      </w:r>
-      <w:r>
-        <w:rPr>
-          <w:rFonts w:ascii="Courier New" w:hAnsi="Courier New" w:cs="Courier New"/>
-          <w:sz w:val="16"/>
-          <w:szCs w:val="16"/>
-          <w:lang w:val="en-US"/>
-        </w:rPr>
-        <w:t>15000</w:t>
-      </w:r>
-      <w:r>
-        <w:rPr>
-          <w:rFonts w:ascii="Courier New" w:hAnsi="Courier New" w:cs="Courier New"/>
-          <w:sz w:val="16"/>
-          <w:szCs w:val="16"/>
-          <w:lang w:val="en-US"/>
-        </w:rPr>
-        <w:t xml:space="preserve"> from </w:t>
-      </w:r>
-      <w:proofErr w:type="gramStart"/>
-      <w:r>
-        <w:rPr>
-          <w:rFonts w:ascii="Courier New" w:hAnsi="Courier New" w:cs="Courier New"/>
-          <w:sz w:val="16"/>
-          <w:szCs w:val="16"/>
-          <w:lang w:val="en-US"/>
-        </w:rPr>
-        <w:t>a total of 35210</w:t>
-      </w:r>
-      <w:proofErr w:type="gramEnd"/>
-      <w:r>
-        <w:rPr>
-          <w:rFonts w:ascii="Courier New" w:hAnsi="Courier New" w:cs="Courier New"/>
-          <w:sz w:val="16"/>
-          <w:szCs w:val="16"/>
-          <w:lang w:val="en-US"/>
-        </w:rPr>
-        <w:t xml:space="preserve"> commits into &lt;</w:t>
-      </w:r>
-      <w:proofErr w:type="spellStart"/>
-      <w:r>
-        <w:rPr>
-          <w:rFonts w:ascii="Courier New" w:hAnsi="Courier New" w:cs="Courier New"/>
-          <w:sz w:val="16"/>
-          <w:szCs w:val="16"/>
-          <w:lang w:val="en-US"/>
-        </w:rPr>
-        <w:t>git</w:t>
-      </w:r>
-      <w:proofErr w:type="spellEnd"/>
-      <w:r>
-        <w:rPr>
-          <w:rFonts w:ascii="Courier New" w:hAnsi="Courier New" w:cs="Courier New"/>
-          <w:sz w:val="16"/>
-          <w:szCs w:val="16"/>
-          <w:lang w:val="en-US"/>
-        </w:rPr>
-        <w:t>&gt;.</w:t>
-      </w:r>
-    </w:p>
-    <w:p>
-      <w:pPr>
-        <w:spacing w:before="0"/>
-        <w:rPr>
-          <w:rFonts w:ascii="Courier New" w:hAnsi="Courier New" w:cs="Courier New"/>
-          <w:sz w:val="16"/>
-          <w:szCs w:val="16"/>
-          <w:lang w:val="en-US"/>
-        </w:rPr>
-      </w:pPr>
-      <w:r>
-        <w:rPr>
-          <w:rFonts w:ascii="Courier New" w:hAnsi="Courier New" w:cs="Courier New"/>
-          <w:sz w:val="16"/>
-          <w:szCs w:val="16"/>
-          <w:lang w:val="en-US"/>
-        </w:rPr>
-        <w:t xml:space="preserve">Inserting commits from 15000 to </w:t>
-      </w:r>
-      <w:r>
-        <w:rPr>
-          <w:rFonts w:ascii="Courier New" w:hAnsi="Courier New" w:cs="Courier New"/>
-          <w:sz w:val="16"/>
-          <w:szCs w:val="16"/>
-          <w:lang w:val="en-US"/>
-        </w:rPr>
-        <w:t>20000</w:t>
-      </w:r>
-      <w:r>
-        <w:rPr>
-          <w:rFonts w:ascii="Courier New" w:hAnsi="Courier New" w:cs="Courier New"/>
-          <w:sz w:val="16"/>
-          <w:szCs w:val="16"/>
-          <w:lang w:val="en-US"/>
-        </w:rPr>
-        <w:t xml:space="preserve"> from </w:t>
-      </w:r>
-      <w:proofErr w:type="gramStart"/>
-      <w:r>
-        <w:rPr>
-          <w:rFonts w:ascii="Courier New" w:hAnsi="Courier New" w:cs="Courier New"/>
-          <w:sz w:val="16"/>
-          <w:szCs w:val="16"/>
-          <w:lang w:val="en-US"/>
-        </w:rPr>
-        <w:t>a total of 35210</w:t>
-      </w:r>
-      <w:proofErr w:type="gramEnd"/>
-      <w:r>
-        <w:rPr>
-          <w:rFonts w:ascii="Courier New" w:hAnsi="Courier New" w:cs="Courier New"/>
-          <w:sz w:val="16"/>
-          <w:szCs w:val="16"/>
-          <w:lang w:val="en-US"/>
-        </w:rPr>
-        <w:t xml:space="preserve"> commits into &lt;</w:t>
-      </w:r>
-      <w:proofErr w:type="spellStart"/>
-      <w:r>
-        <w:rPr>
-          <w:rFonts w:ascii="Courier New" w:hAnsi="Courier New" w:cs="Courier New"/>
-          <w:sz w:val="16"/>
-          <w:szCs w:val="16"/>
-          <w:lang w:val="en-US"/>
-        </w:rPr>
-        <w:t>git</w:t>
-      </w:r>
-      <w:proofErr w:type="spellEnd"/>
-      <w:r>
-        <w:rPr>
-          <w:rFonts w:ascii="Courier New" w:hAnsi="Courier New" w:cs="Courier New"/>
-          <w:sz w:val="16"/>
-          <w:szCs w:val="16"/>
-          <w:lang w:val="en-US"/>
-        </w:rPr>
-        <w:t>&gt;.</w:t>
-      </w:r>
-    </w:p>
-    <w:p>
-      <w:pPr>
-        <w:spacing w:before="0"/>
-        <w:rPr>
-          <w:rFonts w:ascii="Courier New" w:hAnsi="Courier New" w:cs="Courier New"/>
-          <w:sz w:val="16"/>
-          <w:szCs w:val="16"/>
-          <w:lang w:val="en-US"/>
-        </w:rPr>
-      </w:pPr>
-      <w:r>
-        <w:rPr>
-          <w:rFonts w:ascii="Courier New" w:hAnsi="Courier New" w:cs="Courier New"/>
-          <w:sz w:val="16"/>
-          <w:szCs w:val="16"/>
-          <w:lang w:val="en-US"/>
-        </w:rPr>
-        <w:t xml:space="preserve">Inserting commits from 20000 to </w:t>
-      </w:r>
-      <w:r>
-        <w:rPr>
-          <w:rFonts w:ascii="Courier New" w:hAnsi="Courier New" w:cs="Courier New"/>
-          <w:sz w:val="16"/>
-          <w:szCs w:val="16"/>
-          <w:lang w:val="en-US"/>
-        </w:rPr>
-        <w:t>25000</w:t>
-      </w:r>
-      <w:r>
-        <w:rPr>
-          <w:rFonts w:ascii="Courier New" w:hAnsi="Courier New" w:cs="Courier New"/>
-          <w:sz w:val="16"/>
-          <w:szCs w:val="16"/>
-          <w:lang w:val="en-US"/>
-        </w:rPr>
-        <w:t xml:space="preserve"> from </w:t>
-      </w:r>
-      <w:proofErr w:type="gramStart"/>
-      <w:r>
-        <w:rPr>
-          <w:rFonts w:ascii="Courier New" w:hAnsi="Courier New" w:cs="Courier New"/>
-          <w:sz w:val="16"/>
-          <w:szCs w:val="16"/>
-          <w:lang w:val="en-US"/>
-        </w:rPr>
-        <w:t>a total of 35210</w:t>
-      </w:r>
-      <w:proofErr w:type="gramEnd"/>
-      <w:r>
-        <w:rPr>
-          <w:rFonts w:ascii="Courier New" w:hAnsi="Courier New" w:cs="Courier New"/>
-          <w:sz w:val="16"/>
-          <w:szCs w:val="16"/>
-          <w:lang w:val="en-US"/>
-        </w:rPr>
-        <w:t xml:space="preserve"> commits into &lt;</w:t>
-      </w:r>
-      <w:proofErr w:type="spellStart"/>
-      <w:r>
-        <w:rPr>
-          <w:rFonts w:ascii="Courier New" w:hAnsi="Courier New" w:cs="Courier New"/>
-          <w:sz w:val="16"/>
-          <w:szCs w:val="16"/>
-          <w:lang w:val="en-US"/>
-        </w:rPr>
-        <w:t>git</w:t>
-      </w:r>
-      <w:proofErr w:type="spellEnd"/>
-      <w:r>
-        <w:rPr>
-          <w:rFonts w:ascii="Courier New" w:hAnsi="Courier New" w:cs="Courier New"/>
-          <w:sz w:val="16"/>
-          <w:szCs w:val="16"/>
-          <w:lang w:val="en-US"/>
-        </w:rPr>
-        <w:t>&gt;.</w:t>
-      </w:r>
-    </w:p>
-    <w:p>
-      <w:pPr>
-        <w:spacing w:before="0"/>
-        <w:rPr>
-          <w:rFonts w:ascii="Courier New" w:hAnsi="Courier New" w:cs="Courier New"/>
-          <w:sz w:val="16"/>
-          <w:szCs w:val="16"/>
-          <w:lang w:val="en-US"/>
-        </w:rPr>
-      </w:pPr>
-      <w:r>
-        <w:rPr>
-          <w:rFonts w:ascii="Courier New" w:hAnsi="Courier New" w:cs="Courier New"/>
-          <w:sz w:val="16"/>
-          <w:szCs w:val="16"/>
-          <w:lang w:val="en-US"/>
-        </w:rPr>
-        <w:t xml:space="preserve">Inserting commits from 25000 to </w:t>
-      </w:r>
-      <w:r>
-        <w:rPr>
-          <w:rFonts w:ascii="Courier New" w:hAnsi="Courier New" w:cs="Courier New"/>
-          <w:sz w:val="16"/>
-          <w:szCs w:val="16"/>
-          <w:lang w:val="en-US"/>
-        </w:rPr>
-        <w:t>30000</w:t>
-      </w:r>
-      <w:r>
-        <w:rPr>
-          <w:rFonts w:ascii="Courier New" w:hAnsi="Courier New" w:cs="Courier New"/>
-          <w:sz w:val="16"/>
-          <w:szCs w:val="16"/>
-          <w:lang w:val="en-US"/>
-        </w:rPr>
-        <w:t xml:space="preserve"> from </w:t>
-      </w:r>
-      <w:proofErr w:type="gramStart"/>
-      <w:r>
-        <w:rPr>
-          <w:rFonts w:ascii="Courier New" w:hAnsi="Courier New" w:cs="Courier New"/>
-          <w:sz w:val="16"/>
-          <w:szCs w:val="16"/>
-          <w:lang w:val="en-US"/>
-        </w:rPr>
-        <w:t>a total of 35210</w:t>
-      </w:r>
-      <w:proofErr w:type="gramEnd"/>
-      <w:r>
-        <w:rPr>
-          <w:rFonts w:ascii="Courier New" w:hAnsi="Courier New" w:cs="Courier New"/>
-          <w:sz w:val="16"/>
-          <w:szCs w:val="16"/>
-          <w:lang w:val="en-US"/>
-        </w:rPr>
-        <w:t xml:space="preserve"> commits into &lt;</w:t>
-      </w:r>
-      <w:proofErr w:type="spellStart"/>
-      <w:r>
-        <w:rPr>
-          <w:rFonts w:ascii="Courier New" w:hAnsi="Courier New" w:cs="Courier New"/>
-          <w:sz w:val="16"/>
-          <w:szCs w:val="16"/>
-          <w:lang w:val="en-US"/>
-        </w:rPr>
-        <w:t>git</w:t>
-      </w:r>
-      <w:proofErr w:type="spellEnd"/>
-      <w:r>
-        <w:rPr>
-          <w:rFonts w:ascii="Courier New" w:hAnsi="Courier New" w:cs="Courier New"/>
-          <w:sz w:val="16"/>
-          <w:szCs w:val="16"/>
-          <w:lang w:val="en-US"/>
-        </w:rPr>
-        <w:t>&gt;.</w:t>
-      </w:r>
-    </w:p>
-    <w:p>
-      <w:pPr>
-        <w:spacing w:before="0"/>
-        <w:rPr>
-          <w:rFonts w:ascii="Courier New" w:hAnsi="Courier New" w:cs="Courier New"/>
-          <w:sz w:val="16"/>
-          <w:szCs w:val="16"/>
-          <w:lang w:val="en-US"/>
-        </w:rPr>
-      </w:pPr>
-      <w:r>
-        <w:rPr>
-          <w:rFonts w:ascii="Courier New" w:hAnsi="Courier New" w:cs="Courier New"/>
-          <w:sz w:val="16"/>
-          <w:szCs w:val="16"/>
-          <w:lang w:val="en-US"/>
-        </w:rPr>
-        <w:t xml:space="preserve">Inserting commits from 30000 to </w:t>
-      </w:r>
-      <w:r>
-        <w:rPr>
-          <w:rFonts w:ascii="Courier New" w:hAnsi="Courier New" w:cs="Courier New"/>
-          <w:sz w:val="16"/>
-          <w:szCs w:val="16"/>
-          <w:lang w:val="en-US"/>
-        </w:rPr>
-        <w:t>35000</w:t>
-      </w:r>
-      <w:r>
-        <w:rPr>
-          <w:rFonts w:ascii="Courier New" w:hAnsi="Courier New" w:cs="Courier New"/>
-          <w:sz w:val="16"/>
-          <w:szCs w:val="16"/>
-          <w:lang w:val="en-US"/>
-        </w:rPr>
-        <w:t xml:space="preserve"> from </w:t>
-      </w:r>
-      <w:proofErr w:type="gramStart"/>
-      <w:r>
-        <w:rPr>
-          <w:rFonts w:ascii="Courier New" w:hAnsi="Courier New" w:cs="Courier New"/>
-          <w:sz w:val="16"/>
-          <w:szCs w:val="16"/>
-          <w:lang w:val="en-US"/>
-        </w:rPr>
-        <w:t>a total of 35210</w:t>
-      </w:r>
-      <w:proofErr w:type="gramEnd"/>
-      <w:r>
-        <w:rPr>
-          <w:rFonts w:ascii="Courier New" w:hAnsi="Courier New" w:cs="Courier New"/>
-          <w:sz w:val="16"/>
-          <w:szCs w:val="16"/>
-          <w:lang w:val="en-US"/>
-        </w:rPr>
-        <w:t xml:space="preserve"> commits into &lt;</w:t>
-      </w:r>
-      <w:proofErr w:type="spellStart"/>
-      <w:r>
-        <w:rPr>
-          <w:rFonts w:ascii="Courier New" w:hAnsi="Courier New" w:cs="Courier New"/>
-          <w:sz w:val="16"/>
-          <w:szCs w:val="16"/>
-          <w:lang w:val="en-US"/>
-        </w:rPr>
-        <w:t>git</w:t>
-      </w:r>
-      <w:proofErr w:type="spellEnd"/>
-      <w:r>
-        <w:rPr>
-          <w:rFonts w:ascii="Courier New" w:hAnsi="Courier New" w:cs="Courier New"/>
-          <w:sz w:val="16"/>
-          <w:szCs w:val="16"/>
-          <w:lang w:val="en-US"/>
-        </w:rPr>
-        <w:t>&gt;.</w:t>
-      </w:r>
-    </w:p>
-    <w:p>
-      <w:pPr>
-        <w:spacing w:before="0"/>
-        <w:rPr>
-          <w:rFonts w:ascii="Courier New" w:hAnsi="Courier New" w:cs="Courier New"/>
-          <w:sz w:val="16"/>
-          <w:szCs w:val="16"/>
-          <w:lang w:val="en-US"/>
-        </w:rPr>
-      </w:pPr>
-      <w:r>
-        <w:rPr>
-          <w:rFonts w:ascii="Courier New" w:hAnsi="Courier New" w:cs="Courier New"/>
-          <w:sz w:val="16"/>
-          <w:szCs w:val="16"/>
-          <w:lang w:val="en-US"/>
-        </w:rPr>
-        <w:t xml:space="preserve">Inserting commits from 35000 to </w:t>
-      </w:r>
-      <w:r>
-        <w:rPr>
-          <w:rFonts w:ascii="Courier New" w:hAnsi="Courier New" w:cs="Courier New"/>
-          <w:sz w:val="16"/>
-          <w:szCs w:val="16"/>
-          <w:lang w:val="en-US"/>
-        </w:rPr>
-        <w:t>35210</w:t>
-      </w:r>
-      <w:r>
-        <w:rPr>
-          <w:rFonts w:ascii="Courier New" w:hAnsi="Courier New" w:cs="Courier New"/>
-          <w:sz w:val="16"/>
-          <w:szCs w:val="16"/>
-          <w:lang w:val="en-US"/>
-        </w:rPr>
-        <w:t xml:space="preserve"> from </w:t>
-      </w:r>
-      <w:proofErr w:type="gramStart"/>
-      <w:r>
-        <w:rPr>
-          <w:rFonts w:ascii="Courier New" w:hAnsi="Courier New" w:cs="Courier New"/>
-          <w:sz w:val="16"/>
-          <w:szCs w:val="16"/>
-          <w:lang w:val="en-US"/>
-        </w:rPr>
-        <w:t>a total of 35210</w:t>
-      </w:r>
-      <w:proofErr w:type="gramEnd"/>
-      <w:r>
-        <w:rPr>
-          <w:rFonts w:ascii="Courier New" w:hAnsi="Courier New" w:cs="Courier New"/>
-          <w:sz w:val="16"/>
-          <w:szCs w:val="16"/>
-          <w:lang w:val="en-US"/>
-        </w:rPr>
-        <w:t xml:space="preserve"> commits into &lt;</w:t>
-      </w:r>
-      <w:proofErr w:type="spellStart"/>
-      <w:r>
-        <w:rPr>
-          <w:rFonts w:ascii="Courier New" w:hAnsi="Courier New" w:cs="Courier New"/>
-          <w:sz w:val="16"/>
-          <w:szCs w:val="16"/>
-          <w:lang w:val="en-US"/>
-        </w:rPr>
-        <w:t>git</w:t>
-      </w:r>
-      <w:proofErr w:type="spellEnd"/>
-      <w:r>
-        <w:rPr>
-          <w:rFonts w:ascii="Courier New" w:hAnsi="Courier New" w:cs="Courier New"/>
-          <w:sz w:val="16"/>
-          <w:szCs w:val="16"/>
-          <w:lang w:val="en-US"/>
-        </w:rPr>
-        <w:t>&gt;.</w:t>
-      </w:r>
-    </w:p>
-    <w:p>
-      <w:pPr>
-        <w:spacing w:before="0"/>
-        <w:rPr>
-          <w:rFonts w:ascii="Courier New" w:hAnsi="Courier New" w:cs="Courier New"/>
-          <w:sz w:val="16"/>
-          <w:szCs w:val="16"/>
-          <w:lang w:val="en-US"/>
-        </w:rPr>
-      </w:pPr>
-      <w:r>
-        <w:rPr>
-          <w:rFonts w:ascii="Courier New" w:hAnsi="Courier New" w:cs="Courier New"/>
-          <w:sz w:val="16"/>
-          <w:szCs w:val="16"/>
-          <w:lang w:val="en-US"/>
-        </w:rPr>
-        <w:t>Found &lt;35210&gt; commits</w:t>
-      </w:r>
-    </w:p>
-    <w:p>
-      <w:pPr>
-        <w:spacing w:before="0"/>
-        <w:rPr>
-          <w:rFonts w:ascii="Courier New" w:hAnsi="Courier New" w:cs="Courier New"/>
-          <w:b/>
-          <w:color w:val="FF0000"/>
-          <w:sz w:val="16"/>
-          <w:szCs w:val="16"/>
-          <w:lang w:val="en-US"/>
-        </w:rPr>
-      </w:pPr>
-      <w:r>
-        <w:rPr>
-          <w:rFonts w:ascii="Courier New" w:hAnsi="Courier New" w:cs="Courier New"/>
-          <w:b/>
-          <w:color w:val="FF0000"/>
-          <w:sz w:val="16"/>
-          <w:szCs w:val="16"/>
-          <w:lang w:val="en-US"/>
-        </w:rPr>
-        <w:t>Elapsed: 70800ms</w:t>
-      </w:r>
-    </w:p>
-    <w:p>
-      <w:pPr>
-        <w:spacing w:before="0"/>
-        <w:rPr>
-          <w:rFonts w:ascii="Courier New" w:hAnsi="Courier New" w:cs="Courier New"/>
-          <w:sz w:val="16"/>
-          <w:szCs w:val="16"/>
-          <w:lang w:val="en-US"/>
-        </w:rPr>
-      </w:pPr>
-    </w:p>
-    <w:p>
-      <w:pPr>
-        <w:spacing w:before="0"/>
-        <w:rPr>
-          <w:rFonts w:ascii="Courier New" w:hAnsi="Courier New" w:cs="Courier New"/>
-          <w:sz w:val="16"/>
-          <w:szCs w:val="16"/>
-          <w:lang w:val="en-US"/>
-        </w:rPr>
-      </w:pPr>
-      <w:r>
-        <w:rPr>
-          <w:rFonts w:ascii="Courier New" w:hAnsi="Courier New" w:cs="Courier New"/>
-          <w:sz w:val="16"/>
-          <w:szCs w:val="16"/>
-          <w:lang w:val="en-US"/>
+      <w:r>
+        <w:rPr>
+          <w:rFonts w:asciiTheme="minorHAnsi" w:hAnsiTheme="minorHAnsi" w:cs="Courier New"/>
+          <w:sz w:val="20"/>
+          <w:highlight w:val="green"/>
+        </w:rPr>
+        <w:t xml:space="preserve"> ver arquivo AnaliseUpdates.xlsx</w:t>
+      </w:r>
+    </w:p>
+    <w:p>
+      <w:pPr>
+        <w:spacing w:before="0"/>
+        <w:ind w:left="720" w:firstLine="0"/>
+        <w:rPr>
+          <w:rFonts w:asciiTheme="minorHAnsi" w:hAnsiTheme="minorHAnsi" w:cs="Courier New"/>
+          <w:sz w:val="20"/>
+          <w:highlight w:val="green"/>
+        </w:rPr>
+      </w:pPr>
+    </w:p>
+    <w:p>
+      <w:pPr>
+        <w:spacing w:before="0"/>
+        <w:rPr>
+          <w:rFonts w:ascii="Courier New" w:hAnsi="Courier New" w:cs="Courier New"/>
+          <w:sz w:val="16"/>
+          <w:szCs w:val="16"/>
+          <w:lang w:val="en-US"/>
+        </w:rPr>
+      </w:pPr>
+      <w:bookmarkStart w:id="0" w:name="_GoBack"/>
+      <w:bookmarkEnd w:id="0"/>
+      <w:r>
+        <w:rPr>
+          <w:rFonts w:ascii="Courier New" w:hAnsi="Courier New" w:cs="Courier New"/>
+          <w:noProof/>
+          <w:sz w:val="16"/>
+          <w:szCs w:val="16"/>
         </w:rPr>
         <w:drawing>
           <wp:inline distT="0" distB="0" distL="0" distR="0" wp14:anchorId="5B35E554" wp14:editId="23971534">
@@ -1589,302 +763,638 @@
           <w:szCs w:val="16"/>
           <w:lang w:val="en-US"/>
         </w:rPr>
+        <w:t>Commits between &lt;dcc2737e5207986bc97c45cd3ac17d095a3d1842&gt; and &lt;9cc61c7dac77f9a5c98d40617cb4129ff1b439fd&gt;</w:t>
+      </w:r>
+    </w:p>
+    <w:p>
+      <w:pPr>
+        <w:spacing w:before="0"/>
+        <w:rPr>
+          <w:rFonts w:ascii="Courier New" w:hAnsi="Courier New" w:cs="Courier New"/>
+          <w:sz w:val="16"/>
+          <w:szCs w:val="16"/>
+          <w:lang w:val="en-US"/>
+        </w:rPr>
+      </w:pPr>
+      <w:proofErr w:type="gramStart"/>
+      <w:r>
+        <w:rPr>
+          <w:rFonts w:ascii="Courier New" w:hAnsi="Courier New" w:cs="Courier New"/>
+          <w:sz w:val="16"/>
+          <w:szCs w:val="16"/>
+          <w:lang w:val="en-US"/>
+        </w:rPr>
+        <w:t>commit</w:t>
+      </w:r>
+      <w:proofErr w:type="gramEnd"/>
+      <w:r>
+        <w:rPr>
+          <w:rFonts w:ascii="Courier New" w:hAnsi="Courier New" w:cs="Courier New"/>
+          <w:sz w:val="16"/>
+          <w:szCs w:val="16"/>
+          <w:lang w:val="en-US"/>
+        </w:rPr>
+        <w:t xml:space="preserve"> dcc2737e5207986bc97c45cd3ac17d095a3d1842 1374533534 ----</w:t>
+      </w:r>
+      <w:proofErr w:type="spellStart"/>
+      <w:r>
+        <w:rPr>
+          <w:rFonts w:ascii="Courier New" w:hAnsi="Courier New" w:cs="Courier New"/>
+          <w:sz w:val="16"/>
+          <w:szCs w:val="16"/>
+          <w:lang w:val="en-US"/>
+        </w:rPr>
+        <w:t>sp</w:t>
+      </w:r>
+      <w:proofErr w:type="spellEnd"/>
+    </w:p>
+    <w:p>
+      <w:pPr>
+        <w:spacing w:before="0"/>
+        <w:rPr>
+          <w:rFonts w:ascii="Courier New" w:hAnsi="Courier New" w:cs="Courier New"/>
+          <w:sz w:val="16"/>
+          <w:szCs w:val="16"/>
+          <w:lang w:val="en-US"/>
+        </w:rPr>
+      </w:pPr>
+      <w:proofErr w:type="gramStart"/>
+      <w:r>
+        <w:rPr>
+          <w:rFonts w:ascii="Courier New" w:hAnsi="Courier New" w:cs="Courier New"/>
+          <w:sz w:val="16"/>
+          <w:szCs w:val="16"/>
+          <w:lang w:val="en-US"/>
+        </w:rPr>
+        <w:t>commit</w:t>
+      </w:r>
+      <w:proofErr w:type="gramEnd"/>
+      <w:r>
+        <w:rPr>
+          <w:rFonts w:ascii="Courier New" w:hAnsi="Courier New" w:cs="Courier New"/>
+          <w:sz w:val="16"/>
+          <w:szCs w:val="16"/>
+          <w:lang w:val="en-US"/>
+        </w:rPr>
+        <w:t xml:space="preserve"> aa7a828fb8c86c4792a84a8c05e9abcfa1082d0f 1373912249 ----</w:t>
+      </w:r>
+      <w:proofErr w:type="spellStart"/>
+      <w:r>
+        <w:rPr>
+          <w:rFonts w:ascii="Courier New" w:hAnsi="Courier New" w:cs="Courier New"/>
+          <w:sz w:val="16"/>
+          <w:szCs w:val="16"/>
+          <w:lang w:val="en-US"/>
+        </w:rPr>
+        <w:t>sp</w:t>
+      </w:r>
+      <w:proofErr w:type="spellEnd"/>
+    </w:p>
+    <w:p>
+      <w:pPr>
+        <w:spacing w:before="0"/>
+        <w:rPr>
+          <w:rFonts w:ascii="Courier New" w:hAnsi="Courier New" w:cs="Courier New"/>
+          <w:sz w:val="16"/>
+          <w:szCs w:val="16"/>
+          <w:lang w:val="en-US"/>
+        </w:rPr>
+      </w:pPr>
+      <w:proofErr w:type="gramStart"/>
+      <w:r>
+        <w:rPr>
+          <w:rFonts w:ascii="Courier New" w:hAnsi="Courier New" w:cs="Courier New"/>
+          <w:sz w:val="16"/>
+          <w:szCs w:val="16"/>
+          <w:lang w:val="en-US"/>
+        </w:rPr>
+        <w:t>commit</w:t>
+      </w:r>
+      <w:proofErr w:type="gramEnd"/>
+      <w:r>
+        <w:rPr>
+          <w:rFonts w:ascii="Courier New" w:hAnsi="Courier New" w:cs="Courier New"/>
+          <w:sz w:val="16"/>
+          <w:szCs w:val="16"/>
+          <w:lang w:val="en-US"/>
+        </w:rPr>
+        <w:t xml:space="preserve"> 335742efae2cebaf32a32db9537c21608aec1683 1373862279 ----</w:t>
+      </w:r>
+      <w:proofErr w:type="spellStart"/>
+      <w:r>
+        <w:rPr>
+          <w:rFonts w:ascii="Courier New" w:hAnsi="Courier New" w:cs="Courier New"/>
+          <w:sz w:val="16"/>
+          <w:szCs w:val="16"/>
+          <w:lang w:val="en-US"/>
+        </w:rPr>
+        <w:t>sp</w:t>
+      </w:r>
+      <w:proofErr w:type="spellEnd"/>
+    </w:p>
+    <w:p>
+      <w:pPr>
+        <w:spacing w:before="0"/>
+        <w:rPr>
+          <w:rFonts w:ascii="Courier New" w:hAnsi="Courier New" w:cs="Courier New"/>
+          <w:sz w:val="16"/>
+          <w:szCs w:val="16"/>
+          <w:lang w:val="en-US"/>
+        </w:rPr>
+      </w:pPr>
+      <w:proofErr w:type="gramStart"/>
+      <w:r>
+        <w:rPr>
+          <w:rFonts w:ascii="Courier New" w:hAnsi="Courier New" w:cs="Courier New"/>
+          <w:sz w:val="16"/>
+          <w:szCs w:val="16"/>
+          <w:lang w:val="en-US"/>
+        </w:rPr>
+        <w:t>commit</w:t>
+      </w:r>
+      <w:proofErr w:type="gramEnd"/>
+      <w:r>
+        <w:rPr>
+          <w:rFonts w:ascii="Courier New" w:hAnsi="Courier New" w:cs="Courier New"/>
+          <w:sz w:val="16"/>
+          <w:szCs w:val="16"/>
+          <w:lang w:val="en-US"/>
+        </w:rPr>
+        <w:t xml:space="preserve"> f8674c880f100a2cedd7799957738ae40760f50a 1373749647 ----</w:t>
+      </w:r>
+      <w:proofErr w:type="spellStart"/>
+      <w:r>
+        <w:rPr>
+          <w:rFonts w:ascii="Courier New" w:hAnsi="Courier New" w:cs="Courier New"/>
+          <w:sz w:val="16"/>
+          <w:szCs w:val="16"/>
+          <w:lang w:val="en-US"/>
+        </w:rPr>
+        <w:t>sp</w:t>
+      </w:r>
+      <w:proofErr w:type="spellEnd"/>
+    </w:p>
+    <w:p>
+      <w:pPr>
+        <w:spacing w:before="0"/>
+        <w:rPr>
+          <w:rFonts w:ascii="Courier New" w:hAnsi="Courier New" w:cs="Courier New"/>
+          <w:sz w:val="16"/>
+          <w:szCs w:val="16"/>
+          <w:lang w:val="en-US"/>
+        </w:rPr>
+      </w:pPr>
+      <w:proofErr w:type="gramStart"/>
+      <w:r>
+        <w:rPr>
+          <w:rFonts w:ascii="Courier New" w:hAnsi="Courier New" w:cs="Courier New"/>
+          <w:sz w:val="16"/>
+          <w:szCs w:val="16"/>
+          <w:lang w:val="en-US"/>
+        </w:rPr>
+        <w:t>commit</w:t>
+      </w:r>
+      <w:proofErr w:type="gramEnd"/>
+      <w:r>
+        <w:rPr>
+          <w:rFonts w:ascii="Courier New" w:hAnsi="Courier New" w:cs="Courier New"/>
+          <w:sz w:val="16"/>
+          <w:szCs w:val="16"/>
+          <w:lang w:val="en-US"/>
+        </w:rPr>
+        <w:t xml:space="preserve"> 6b13f6d1d28886164aba6ebb6122f731b0a504c7 1373749582 ----</w:t>
+      </w:r>
+      <w:proofErr w:type="spellStart"/>
+      <w:r>
+        <w:rPr>
+          <w:rFonts w:ascii="Courier New" w:hAnsi="Courier New" w:cs="Courier New"/>
+          <w:sz w:val="16"/>
+          <w:szCs w:val="16"/>
+          <w:lang w:val="en-US"/>
+        </w:rPr>
+        <w:t>sp</w:t>
+      </w:r>
+      <w:proofErr w:type="spellEnd"/>
+    </w:p>
+    <w:p>
+      <w:pPr>
+        <w:spacing w:before="0"/>
+        <w:rPr>
+          <w:rFonts w:ascii="Courier New" w:hAnsi="Courier New" w:cs="Courier New"/>
+          <w:sz w:val="16"/>
+          <w:szCs w:val="16"/>
+          <w:lang w:val="en-US"/>
+        </w:rPr>
+      </w:pPr>
+      <w:proofErr w:type="gramStart"/>
+      <w:r>
+        <w:rPr>
+          <w:rFonts w:ascii="Courier New" w:hAnsi="Courier New" w:cs="Courier New"/>
+          <w:sz w:val="16"/>
+          <w:szCs w:val="16"/>
+          <w:lang w:val="en-US"/>
+        </w:rPr>
+        <w:t>commit</w:t>
+      </w:r>
+      <w:proofErr w:type="gramEnd"/>
+      <w:r>
+        <w:rPr>
+          <w:rFonts w:ascii="Courier New" w:hAnsi="Courier New" w:cs="Courier New"/>
+          <w:sz w:val="16"/>
+          <w:szCs w:val="16"/>
+          <w:lang w:val="en-US"/>
+        </w:rPr>
+        <w:t xml:space="preserve"> f49c6993907fc938d1160ea892d42574da5547ec 1373749425 ----</w:t>
+      </w:r>
+      <w:proofErr w:type="spellStart"/>
+      <w:r>
+        <w:rPr>
+          <w:rFonts w:ascii="Courier New" w:hAnsi="Courier New" w:cs="Courier New"/>
+          <w:sz w:val="16"/>
+          <w:szCs w:val="16"/>
+          <w:lang w:val="en-US"/>
+        </w:rPr>
+        <w:t>sp</w:t>
+      </w:r>
+      <w:proofErr w:type="spellEnd"/>
+    </w:p>
+    <w:p>
+      <w:pPr>
+        <w:spacing w:before="0"/>
+        <w:rPr>
+          <w:rFonts w:ascii="Courier New" w:hAnsi="Courier New" w:cs="Courier New"/>
+          <w:sz w:val="16"/>
+          <w:szCs w:val="16"/>
+          <w:lang w:val="en-US"/>
+        </w:rPr>
+      </w:pPr>
+    </w:p>
+    <w:p>
+      <w:pPr>
+        <w:spacing w:before="0"/>
+        <w:rPr>
+          <w:rFonts w:ascii="Courier New" w:hAnsi="Courier New" w:cs="Courier New"/>
+          <w:sz w:val="16"/>
+          <w:szCs w:val="16"/>
+          <w:lang w:val="en-US"/>
+        </w:rPr>
+      </w:pPr>
+    </w:p>
+    <w:p>
+      <w:pPr>
+        <w:spacing w:before="0"/>
+        <w:rPr>
+          <w:rFonts w:ascii="Courier New" w:hAnsi="Courier New" w:cs="Courier New"/>
+          <w:sz w:val="16"/>
+          <w:szCs w:val="16"/>
+          <w:lang w:val="en-US"/>
+        </w:rPr>
+      </w:pPr>
+      <w:r>
+        <w:rPr>
+          <w:rFonts w:ascii="Courier New" w:hAnsi="Courier New" w:cs="Courier New"/>
+          <w:sz w:val="16"/>
+          <w:szCs w:val="16"/>
+          <w:lang w:val="en-US"/>
+        </w:rPr>
+        <w:t>Commits until &lt;0e4af846a0b31045ae6dc372fdf9061cd386a774&gt;</w:t>
+      </w:r>
+    </w:p>
+    <w:p>
+      <w:pPr>
+        <w:spacing w:before="0"/>
+        <w:rPr>
+          <w:rFonts w:ascii="Courier New" w:hAnsi="Courier New" w:cs="Courier New"/>
+          <w:sz w:val="16"/>
+          <w:szCs w:val="16"/>
+          <w:lang w:val="en-US"/>
+        </w:rPr>
+      </w:pPr>
+      <w:proofErr w:type="gramStart"/>
+      <w:r>
+        <w:rPr>
+          <w:rFonts w:ascii="Courier New" w:hAnsi="Courier New" w:cs="Courier New"/>
+          <w:sz w:val="16"/>
+          <w:szCs w:val="16"/>
+          <w:lang w:val="en-US"/>
+        </w:rPr>
+        <w:t>commit</w:t>
+      </w:r>
+      <w:proofErr w:type="gramEnd"/>
+      <w:r>
+        <w:rPr>
+          <w:rFonts w:ascii="Courier New" w:hAnsi="Courier New" w:cs="Courier New"/>
+          <w:sz w:val="16"/>
+          <w:szCs w:val="16"/>
+          <w:lang w:val="en-US"/>
+        </w:rPr>
+        <w:t xml:space="preserve"> 0802a2f64b8d08b8de6cc80330b64f105587fb7b 1374505825 ----</w:t>
+      </w:r>
+      <w:proofErr w:type="spellStart"/>
+      <w:r>
+        <w:rPr>
+          <w:rFonts w:ascii="Courier New" w:hAnsi="Courier New" w:cs="Courier New"/>
+          <w:sz w:val="16"/>
+          <w:szCs w:val="16"/>
+          <w:lang w:val="en-US"/>
+        </w:rPr>
+        <w:t>sp</w:t>
+      </w:r>
+      <w:proofErr w:type="spellEnd"/>
+    </w:p>
+    <w:p>
+      <w:pPr>
+        <w:spacing w:before="0"/>
+        <w:rPr>
+          <w:rFonts w:ascii="Courier New" w:hAnsi="Courier New" w:cs="Courier New"/>
+          <w:sz w:val="16"/>
+          <w:szCs w:val="16"/>
+          <w:lang w:val="en-US"/>
+        </w:rPr>
+      </w:pPr>
+      <w:proofErr w:type="gramStart"/>
+      <w:r>
+        <w:rPr>
+          <w:rFonts w:ascii="Courier New" w:hAnsi="Courier New" w:cs="Courier New"/>
+          <w:sz w:val="16"/>
+          <w:szCs w:val="16"/>
+          <w:lang w:val="en-US"/>
+        </w:rPr>
+        <w:t>commit</w:t>
+      </w:r>
+      <w:proofErr w:type="gramEnd"/>
+      <w:r>
+        <w:rPr>
+          <w:rFonts w:ascii="Courier New" w:hAnsi="Courier New" w:cs="Courier New"/>
+          <w:sz w:val="16"/>
+          <w:szCs w:val="16"/>
+          <w:lang w:val="en-US"/>
+        </w:rPr>
+        <w:t xml:space="preserve"> 7a8ee5123ca50ca9a16386bd5dfd111ab3e2a8e3 1374504872 ----</w:t>
+      </w:r>
+      <w:proofErr w:type="spellStart"/>
+      <w:r>
+        <w:rPr>
+          <w:rFonts w:ascii="Courier New" w:hAnsi="Courier New" w:cs="Courier New"/>
+          <w:sz w:val="16"/>
+          <w:szCs w:val="16"/>
+          <w:lang w:val="en-US"/>
+        </w:rPr>
+        <w:t>sp</w:t>
+      </w:r>
+      <w:proofErr w:type="spellEnd"/>
+    </w:p>
+    <w:p>
+      <w:pPr>
+        <w:spacing w:before="0"/>
+        <w:rPr>
+          <w:rFonts w:ascii="Courier New" w:hAnsi="Courier New" w:cs="Courier New"/>
+          <w:sz w:val="16"/>
+          <w:szCs w:val="16"/>
+          <w:lang w:val="en-US"/>
+        </w:rPr>
+      </w:pPr>
+      <w:proofErr w:type="gramStart"/>
+      <w:r>
+        <w:rPr>
+          <w:rFonts w:ascii="Courier New" w:hAnsi="Courier New" w:cs="Courier New"/>
+          <w:sz w:val="16"/>
+          <w:szCs w:val="16"/>
+          <w:lang w:val="en-US"/>
+        </w:rPr>
+        <w:t>commit</w:t>
+      </w:r>
+      <w:proofErr w:type="gramEnd"/>
+      <w:r>
+        <w:rPr>
+          <w:rFonts w:ascii="Courier New" w:hAnsi="Courier New" w:cs="Courier New"/>
+          <w:sz w:val="16"/>
+          <w:szCs w:val="16"/>
+          <w:lang w:val="en-US"/>
+        </w:rPr>
+        <w:t xml:space="preserve"> 4954388510cf13e1747abb3cd12455d2b54ed4e5 1374454882 ----</w:t>
+      </w:r>
+      <w:proofErr w:type="spellStart"/>
+      <w:r>
+        <w:rPr>
+          <w:rFonts w:ascii="Courier New" w:hAnsi="Courier New" w:cs="Courier New"/>
+          <w:sz w:val="16"/>
+          <w:szCs w:val="16"/>
+          <w:lang w:val="en-US"/>
+        </w:rPr>
+        <w:t>sp</w:t>
+      </w:r>
+      <w:proofErr w:type="spellEnd"/>
+    </w:p>
+    <w:p>
+      <w:pPr>
+        <w:spacing w:before="0"/>
+        <w:rPr>
+          <w:rFonts w:ascii="Courier New" w:hAnsi="Courier New" w:cs="Courier New"/>
+          <w:sz w:val="16"/>
+          <w:szCs w:val="16"/>
+          <w:lang w:val="en-US"/>
+        </w:rPr>
+      </w:pPr>
+      <w:proofErr w:type="gramStart"/>
+      <w:r>
+        <w:rPr>
+          <w:rFonts w:ascii="Courier New" w:hAnsi="Courier New" w:cs="Courier New"/>
+          <w:sz w:val="16"/>
+          <w:szCs w:val="16"/>
+          <w:lang w:val="en-US"/>
+        </w:rPr>
+        <w:t>commit</w:t>
+      </w:r>
+      <w:proofErr w:type="gramEnd"/>
+      <w:r>
+        <w:rPr>
+          <w:rFonts w:ascii="Courier New" w:hAnsi="Courier New" w:cs="Courier New"/>
+          <w:sz w:val="16"/>
+          <w:szCs w:val="16"/>
+          <w:lang w:val="en-US"/>
+        </w:rPr>
+        <w:t xml:space="preserve"> 65fedaa3e2c9c76983b2e491d0e849e678818fd0 1374453284 ----</w:t>
+      </w:r>
+      <w:proofErr w:type="spellStart"/>
+      <w:r>
+        <w:rPr>
+          <w:rFonts w:ascii="Courier New" w:hAnsi="Courier New" w:cs="Courier New"/>
+          <w:sz w:val="16"/>
+          <w:szCs w:val="16"/>
+          <w:lang w:val="en-US"/>
+        </w:rPr>
+        <w:t>sp</w:t>
+      </w:r>
+      <w:proofErr w:type="spellEnd"/>
+    </w:p>
+    <w:p>
+      <w:pPr>
+        <w:spacing w:before="0"/>
+        <w:rPr>
+          <w:rFonts w:ascii="Courier New" w:hAnsi="Courier New" w:cs="Courier New"/>
+          <w:sz w:val="16"/>
+          <w:szCs w:val="16"/>
+          <w:lang w:val="en-US"/>
+        </w:rPr>
+      </w:pPr>
+      <w:proofErr w:type="gramStart"/>
+      <w:r>
+        <w:rPr>
+          <w:rFonts w:ascii="Courier New" w:hAnsi="Courier New" w:cs="Courier New"/>
+          <w:sz w:val="16"/>
+          <w:szCs w:val="16"/>
+          <w:lang w:val="en-US"/>
+        </w:rPr>
         <w:lastRenderedPageBreak/>
-        <w:t>Commits between &lt;dcc2737e5207986bc97c45cd3ac17d095a3d1842&gt; and &lt;9cc61c7dac77f9a5c98d40617cb4129ff1b439fd&gt;</w:t>
-      </w:r>
-    </w:p>
-    <w:p>
-      <w:pPr>
-        <w:spacing w:before="0"/>
-        <w:rPr>
-          <w:rFonts w:ascii="Courier New" w:hAnsi="Courier New" w:cs="Courier New"/>
-          <w:sz w:val="16"/>
-          <w:szCs w:val="16"/>
-          <w:lang w:val="en-US"/>
-        </w:rPr>
-      </w:pPr>
-      <w:proofErr w:type="gramStart"/>
-      <w:r>
-        <w:rPr>
-          <w:rFonts w:ascii="Courier New" w:hAnsi="Courier New" w:cs="Courier New"/>
-          <w:sz w:val="16"/>
-          <w:szCs w:val="16"/>
-          <w:lang w:val="en-US"/>
-        </w:rPr>
-        <w:t>commit</w:t>
-      </w:r>
-      <w:proofErr w:type="gramEnd"/>
-      <w:r>
-        <w:rPr>
-          <w:rFonts w:ascii="Courier New" w:hAnsi="Courier New" w:cs="Courier New"/>
-          <w:sz w:val="16"/>
-          <w:szCs w:val="16"/>
-          <w:lang w:val="en-US"/>
-        </w:rPr>
-        <w:t xml:space="preserve"> dcc2737e5207986bc97c45cd3ac17d095a3d1842 1374533534 ----</w:t>
-      </w:r>
-      <w:proofErr w:type="spellStart"/>
-      <w:r>
-        <w:rPr>
-          <w:rFonts w:ascii="Courier New" w:hAnsi="Courier New" w:cs="Courier New"/>
-          <w:sz w:val="16"/>
-          <w:szCs w:val="16"/>
-          <w:lang w:val="en-US"/>
-        </w:rPr>
-        <w:t>sp</w:t>
-      </w:r>
-      <w:proofErr w:type="spellEnd"/>
-    </w:p>
-    <w:p>
-      <w:pPr>
-        <w:spacing w:before="0"/>
-        <w:rPr>
-          <w:rFonts w:ascii="Courier New" w:hAnsi="Courier New" w:cs="Courier New"/>
-          <w:sz w:val="16"/>
-          <w:szCs w:val="16"/>
-          <w:lang w:val="en-US"/>
-        </w:rPr>
-      </w:pPr>
-      <w:proofErr w:type="gramStart"/>
-      <w:r>
-        <w:rPr>
-          <w:rFonts w:ascii="Courier New" w:hAnsi="Courier New" w:cs="Courier New"/>
-          <w:sz w:val="16"/>
-          <w:szCs w:val="16"/>
-          <w:lang w:val="en-US"/>
-        </w:rPr>
-        <w:t>commit</w:t>
-      </w:r>
-      <w:proofErr w:type="gramEnd"/>
-      <w:r>
-        <w:rPr>
-          <w:rFonts w:ascii="Courier New" w:hAnsi="Courier New" w:cs="Courier New"/>
-          <w:sz w:val="16"/>
-          <w:szCs w:val="16"/>
-          <w:lang w:val="en-US"/>
-        </w:rPr>
-        <w:t xml:space="preserve"> aa7a828fb8c86c4792a84a8c05e9abcfa1082d0f 1373912249 ----</w:t>
-      </w:r>
-      <w:proofErr w:type="spellStart"/>
-      <w:r>
-        <w:rPr>
-          <w:rFonts w:ascii="Courier New" w:hAnsi="Courier New" w:cs="Courier New"/>
-          <w:sz w:val="16"/>
-          <w:szCs w:val="16"/>
-          <w:lang w:val="en-US"/>
-        </w:rPr>
-        <w:t>sp</w:t>
-      </w:r>
-      <w:proofErr w:type="spellEnd"/>
-    </w:p>
-    <w:p>
-      <w:pPr>
-        <w:spacing w:before="0"/>
-        <w:rPr>
-          <w:rFonts w:ascii="Courier New" w:hAnsi="Courier New" w:cs="Courier New"/>
-          <w:sz w:val="16"/>
-          <w:szCs w:val="16"/>
-          <w:lang w:val="en-US"/>
-        </w:rPr>
-      </w:pPr>
-      <w:proofErr w:type="gramStart"/>
-      <w:r>
-        <w:rPr>
-          <w:rFonts w:ascii="Courier New" w:hAnsi="Courier New" w:cs="Courier New"/>
-          <w:sz w:val="16"/>
-          <w:szCs w:val="16"/>
-          <w:lang w:val="en-US"/>
-        </w:rPr>
-        <w:t>commit</w:t>
-      </w:r>
-      <w:proofErr w:type="gramEnd"/>
-      <w:r>
-        <w:rPr>
-          <w:rFonts w:ascii="Courier New" w:hAnsi="Courier New" w:cs="Courier New"/>
-          <w:sz w:val="16"/>
-          <w:szCs w:val="16"/>
-          <w:lang w:val="en-US"/>
-        </w:rPr>
-        <w:t xml:space="preserve"> 335742efae2cebaf32a32db9537c21608aec1683 1373862279 ----</w:t>
-      </w:r>
-      <w:proofErr w:type="spellStart"/>
-      <w:r>
-        <w:rPr>
-          <w:rFonts w:ascii="Courier New" w:hAnsi="Courier New" w:cs="Courier New"/>
-          <w:sz w:val="16"/>
-          <w:szCs w:val="16"/>
-          <w:lang w:val="en-US"/>
-        </w:rPr>
-        <w:t>sp</w:t>
-      </w:r>
-      <w:proofErr w:type="spellEnd"/>
-    </w:p>
-    <w:p>
-      <w:pPr>
-        <w:spacing w:before="0"/>
-        <w:rPr>
-          <w:rFonts w:ascii="Courier New" w:hAnsi="Courier New" w:cs="Courier New"/>
-          <w:sz w:val="16"/>
-          <w:szCs w:val="16"/>
-          <w:lang w:val="en-US"/>
-        </w:rPr>
-      </w:pPr>
-      <w:proofErr w:type="gramStart"/>
-      <w:r>
-        <w:rPr>
-          <w:rFonts w:ascii="Courier New" w:hAnsi="Courier New" w:cs="Courier New"/>
-          <w:sz w:val="16"/>
-          <w:szCs w:val="16"/>
-          <w:lang w:val="en-US"/>
-        </w:rPr>
-        <w:t>commit</w:t>
-      </w:r>
-      <w:proofErr w:type="gramEnd"/>
-      <w:r>
-        <w:rPr>
-          <w:rFonts w:ascii="Courier New" w:hAnsi="Courier New" w:cs="Courier New"/>
-          <w:sz w:val="16"/>
-          <w:szCs w:val="16"/>
-          <w:lang w:val="en-US"/>
-        </w:rPr>
-        <w:t xml:space="preserve"> f8674c880f100a2cedd7799957738ae40760f50a 1373749647 ----</w:t>
-      </w:r>
-      <w:proofErr w:type="spellStart"/>
-      <w:r>
-        <w:rPr>
-          <w:rFonts w:ascii="Courier New" w:hAnsi="Courier New" w:cs="Courier New"/>
-          <w:sz w:val="16"/>
-          <w:szCs w:val="16"/>
-          <w:lang w:val="en-US"/>
-        </w:rPr>
-        <w:t>sp</w:t>
-      </w:r>
-      <w:proofErr w:type="spellEnd"/>
-    </w:p>
-    <w:p>
-      <w:pPr>
-        <w:spacing w:before="0"/>
-        <w:rPr>
-          <w:rFonts w:ascii="Courier New" w:hAnsi="Courier New" w:cs="Courier New"/>
-          <w:sz w:val="16"/>
-          <w:szCs w:val="16"/>
-          <w:lang w:val="en-US"/>
-        </w:rPr>
-      </w:pPr>
-      <w:proofErr w:type="gramStart"/>
-      <w:r>
-        <w:rPr>
-          <w:rFonts w:ascii="Courier New" w:hAnsi="Courier New" w:cs="Courier New"/>
-          <w:sz w:val="16"/>
-          <w:szCs w:val="16"/>
-          <w:lang w:val="en-US"/>
-        </w:rPr>
-        <w:t>commit</w:t>
-      </w:r>
-      <w:proofErr w:type="gramEnd"/>
-      <w:r>
-        <w:rPr>
-          <w:rFonts w:ascii="Courier New" w:hAnsi="Courier New" w:cs="Courier New"/>
-          <w:sz w:val="16"/>
-          <w:szCs w:val="16"/>
-          <w:lang w:val="en-US"/>
-        </w:rPr>
-        <w:t xml:space="preserve"> 6b13f6d1d28886164aba6ebb6122f731b0a504c7 1373749582 ----</w:t>
-      </w:r>
-      <w:proofErr w:type="spellStart"/>
-      <w:r>
-        <w:rPr>
-          <w:rFonts w:ascii="Courier New" w:hAnsi="Courier New" w:cs="Courier New"/>
-          <w:sz w:val="16"/>
-          <w:szCs w:val="16"/>
-          <w:lang w:val="en-US"/>
-        </w:rPr>
-        <w:t>sp</w:t>
-      </w:r>
-      <w:proofErr w:type="spellEnd"/>
-    </w:p>
-    <w:p>
-      <w:pPr>
-        <w:spacing w:before="0"/>
-        <w:rPr>
-          <w:rFonts w:ascii="Courier New" w:hAnsi="Courier New" w:cs="Courier New"/>
-          <w:sz w:val="16"/>
-          <w:szCs w:val="16"/>
-          <w:lang w:val="en-US"/>
-        </w:rPr>
-      </w:pPr>
-      <w:proofErr w:type="gramStart"/>
-      <w:r>
-        <w:rPr>
-          <w:rFonts w:ascii="Courier New" w:hAnsi="Courier New" w:cs="Courier New"/>
-          <w:sz w:val="16"/>
-          <w:szCs w:val="16"/>
-          <w:lang w:val="en-US"/>
-        </w:rPr>
-        <w:t>commit</w:t>
-      </w:r>
-      <w:proofErr w:type="gramEnd"/>
-      <w:r>
-        <w:rPr>
-          <w:rFonts w:ascii="Courier New" w:hAnsi="Courier New" w:cs="Courier New"/>
-          <w:sz w:val="16"/>
-          <w:szCs w:val="16"/>
-          <w:lang w:val="en-US"/>
-        </w:rPr>
-        <w:t xml:space="preserve"> f49c6993907fc938d1160ea892d42574da5547ec 1373749425 ----</w:t>
-      </w:r>
-      <w:proofErr w:type="spellStart"/>
-      <w:r>
-        <w:rPr>
-          <w:rFonts w:ascii="Courier New" w:hAnsi="Courier New" w:cs="Courier New"/>
-          <w:sz w:val="16"/>
-          <w:szCs w:val="16"/>
-          <w:lang w:val="en-US"/>
-        </w:rPr>
-        <w:t>sp</w:t>
-      </w:r>
-      <w:proofErr w:type="spellEnd"/>
-    </w:p>
-    <w:p>
-      <w:pPr>
-        <w:spacing w:before="0"/>
-        <w:rPr>
-          <w:rFonts w:ascii="Courier New" w:hAnsi="Courier New" w:cs="Courier New"/>
-          <w:sz w:val="16"/>
-          <w:szCs w:val="16"/>
-          <w:lang w:val="en-US"/>
-        </w:rPr>
-      </w:pPr>
-    </w:p>
-    <w:p>
-      <w:pPr>
-        <w:spacing w:before="0"/>
-        <w:rPr>
-          <w:rFonts w:ascii="Courier New" w:hAnsi="Courier New" w:cs="Courier New"/>
-          <w:sz w:val="16"/>
-          <w:szCs w:val="16"/>
-          <w:lang w:val="en-US"/>
-        </w:rPr>
-      </w:pPr>
-    </w:p>
-    <w:p>
-      <w:pPr>
-        <w:spacing w:before="0"/>
-        <w:rPr>
-          <w:rFonts w:ascii="Courier New" w:hAnsi="Courier New" w:cs="Courier New"/>
-          <w:sz w:val="16"/>
-          <w:szCs w:val="16"/>
-          <w:lang w:val="en-US"/>
-        </w:rPr>
-      </w:pPr>
-      <w:r>
-        <w:rPr>
-          <w:rFonts w:ascii="Courier New" w:hAnsi="Courier New" w:cs="Courier New"/>
-          <w:sz w:val="16"/>
-          <w:szCs w:val="16"/>
-          <w:lang w:val="en-US"/>
-        </w:rPr>
-        <w:t>Commits until &lt;0e4af846a0b31045ae6dc372fdf9061cd386a774&gt;</w:t>
+        <w:t>commit</w:t>
+      </w:r>
+      <w:proofErr w:type="gramEnd"/>
+      <w:r>
+        <w:rPr>
+          <w:rFonts w:ascii="Courier New" w:hAnsi="Courier New" w:cs="Courier New"/>
+          <w:sz w:val="16"/>
+          <w:szCs w:val="16"/>
+          <w:lang w:val="en-US"/>
+        </w:rPr>
+        <w:t xml:space="preserve"> 43b08923b457ec44b5b17a1db8d0225515cb283e 1374247723 ----</w:t>
+      </w:r>
+      <w:proofErr w:type="spellStart"/>
+      <w:r>
+        <w:rPr>
+          <w:rFonts w:ascii="Courier New" w:hAnsi="Courier New" w:cs="Courier New"/>
+          <w:sz w:val="16"/>
+          <w:szCs w:val="16"/>
+          <w:lang w:val="en-US"/>
+        </w:rPr>
+        <w:t>sp</w:t>
+      </w:r>
+      <w:proofErr w:type="spellEnd"/>
+    </w:p>
+    <w:p>
+      <w:pPr>
+        <w:spacing w:before="0"/>
+        <w:rPr>
+          <w:rFonts w:ascii="Courier New" w:hAnsi="Courier New" w:cs="Courier New"/>
+          <w:sz w:val="16"/>
+          <w:szCs w:val="16"/>
+          <w:lang w:val="en-US"/>
+        </w:rPr>
+      </w:pPr>
+      <w:proofErr w:type="gramStart"/>
+      <w:r>
+        <w:rPr>
+          <w:rFonts w:ascii="Courier New" w:hAnsi="Courier New" w:cs="Courier New"/>
+          <w:sz w:val="16"/>
+          <w:szCs w:val="16"/>
+          <w:lang w:val="en-US"/>
+        </w:rPr>
+        <w:t>commit</w:t>
+      </w:r>
+      <w:proofErr w:type="gramEnd"/>
+      <w:r>
+        <w:rPr>
+          <w:rFonts w:ascii="Courier New" w:hAnsi="Courier New" w:cs="Courier New"/>
+          <w:sz w:val="16"/>
+          <w:szCs w:val="16"/>
+          <w:lang w:val="en-US"/>
+        </w:rPr>
+        <w:t xml:space="preserve"> 88e930226b2f70ea493082c567ec95ad6b0dc518 1374245111 ----</w:t>
+      </w:r>
+      <w:proofErr w:type="spellStart"/>
+      <w:r>
+        <w:rPr>
+          <w:rFonts w:ascii="Courier New" w:hAnsi="Courier New" w:cs="Courier New"/>
+          <w:sz w:val="16"/>
+          <w:szCs w:val="16"/>
+          <w:lang w:val="en-US"/>
+        </w:rPr>
+        <w:t>sp</w:t>
+      </w:r>
+      <w:proofErr w:type="spellEnd"/>
+    </w:p>
+    <w:p>
+      <w:pPr>
+        <w:spacing w:before="0"/>
+        <w:rPr>
+          <w:rFonts w:ascii="Courier New" w:hAnsi="Courier New" w:cs="Courier New"/>
+          <w:sz w:val="16"/>
+          <w:szCs w:val="16"/>
+          <w:lang w:val="en-US"/>
+        </w:rPr>
+      </w:pPr>
+      <w:proofErr w:type="gramStart"/>
+      <w:r>
+        <w:rPr>
+          <w:rFonts w:ascii="Courier New" w:hAnsi="Courier New" w:cs="Courier New"/>
+          <w:sz w:val="16"/>
+          <w:szCs w:val="16"/>
+          <w:lang w:val="en-US"/>
+        </w:rPr>
+        <w:t>commit</w:t>
+      </w:r>
+      <w:proofErr w:type="gramEnd"/>
+      <w:r>
+        <w:rPr>
+          <w:rFonts w:ascii="Courier New" w:hAnsi="Courier New" w:cs="Courier New"/>
+          <w:sz w:val="16"/>
+          <w:szCs w:val="16"/>
+          <w:lang w:val="en-US"/>
+        </w:rPr>
+        <w:t xml:space="preserve"> 3f53475adafcf2348ddafbdd67c8efceaca63a81 1374243691 ----</w:t>
+      </w:r>
+      <w:proofErr w:type="spellStart"/>
+      <w:r>
+        <w:rPr>
+          <w:rFonts w:ascii="Courier New" w:hAnsi="Courier New" w:cs="Courier New"/>
+          <w:sz w:val="16"/>
+          <w:szCs w:val="16"/>
+          <w:lang w:val="en-US"/>
+        </w:rPr>
+        <w:t>sp</w:t>
+      </w:r>
+      <w:proofErr w:type="spellEnd"/>
+    </w:p>
+    <w:p>
+      <w:pPr>
+        <w:spacing w:before="0"/>
+        <w:rPr>
+          <w:rFonts w:ascii="Courier New" w:hAnsi="Courier New" w:cs="Courier New"/>
+          <w:sz w:val="16"/>
+          <w:szCs w:val="16"/>
+          <w:lang w:val="en-US"/>
+        </w:rPr>
+      </w:pPr>
+    </w:p>
+    <w:p>
+      <w:pPr>
+        <w:spacing w:before="0"/>
+        <w:rPr>
+          <w:rFonts w:ascii="Courier New" w:hAnsi="Courier New" w:cs="Courier New"/>
+          <w:sz w:val="16"/>
+          <w:szCs w:val="16"/>
+          <w:lang w:val="en-US"/>
+        </w:rPr>
+      </w:pPr>
+    </w:p>
+    <w:p>
+      <w:pPr>
+        <w:spacing w:before="0"/>
+        <w:rPr>
+          <w:rFonts w:ascii="Courier New" w:hAnsi="Courier New" w:cs="Courier New"/>
+          <w:sz w:val="16"/>
+          <w:szCs w:val="16"/>
+          <w:lang w:val="en-US"/>
+        </w:rPr>
+      </w:pPr>
+      <w:r>
+        <w:rPr>
+          <w:rFonts w:ascii="Courier New" w:hAnsi="Courier New" w:cs="Courier New"/>
+          <w:sz w:val="16"/>
+          <w:szCs w:val="16"/>
+          <w:lang w:val="en-US"/>
+        </w:rPr>
+        <w:t>Commits until &lt;9cc61c7dac77f9a5c98d40617cb4129ff1b439fd&gt;</w:t>
       </w:r>
     </w:p>
     <w:p>
@@ -2191,342 +1701,6 @@
           <w:lang w:val="en-US"/>
         </w:rPr>
       </w:pPr>
-    </w:p>
-    <w:p>
-      <w:pPr>
-        <w:spacing w:before="0"/>
-        <w:rPr>
-          <w:rFonts w:ascii="Courier New" w:hAnsi="Courier New" w:cs="Courier New"/>
-          <w:sz w:val="16"/>
-          <w:szCs w:val="16"/>
-          <w:lang w:val="en-US"/>
-        </w:rPr>
-      </w:pPr>
-    </w:p>
-    <w:p>
-      <w:pPr>
-        <w:spacing w:before="0"/>
-        <w:rPr>
-          <w:rFonts w:ascii="Courier New" w:hAnsi="Courier New" w:cs="Courier New"/>
-          <w:sz w:val="16"/>
-          <w:szCs w:val="16"/>
-          <w:lang w:val="en-US"/>
-        </w:rPr>
-      </w:pPr>
-      <w:r>
-        <w:rPr>
-          <w:rFonts w:ascii="Courier New" w:hAnsi="Courier New" w:cs="Courier New"/>
-          <w:sz w:val="16"/>
-          <w:szCs w:val="16"/>
-          <w:lang w:val="en-US"/>
-        </w:rPr>
-        <w:t>Commits until &lt;9cc61c7dac77f9a5c98d40617cb4129ff1b439fd&gt;</w:t>
-      </w:r>
-    </w:p>
-    <w:p>
-      <w:pPr>
-        <w:spacing w:before="0"/>
-        <w:rPr>
-          <w:rFonts w:ascii="Courier New" w:hAnsi="Courier New" w:cs="Courier New"/>
-          <w:sz w:val="16"/>
-          <w:szCs w:val="16"/>
-          <w:lang w:val="en-US"/>
-        </w:rPr>
-      </w:pPr>
-      <w:proofErr w:type="gramStart"/>
-      <w:r>
-        <w:rPr>
-          <w:rFonts w:ascii="Courier New" w:hAnsi="Courier New" w:cs="Courier New"/>
-          <w:sz w:val="16"/>
-          <w:szCs w:val="16"/>
-          <w:lang w:val="en-US"/>
-        </w:rPr>
-        <w:t>commit</w:t>
-      </w:r>
-      <w:proofErr w:type="gramEnd"/>
-      <w:r>
-        <w:rPr>
-          <w:rFonts w:ascii="Courier New" w:hAnsi="Courier New" w:cs="Courier New"/>
-          <w:sz w:val="16"/>
-          <w:szCs w:val="16"/>
-          <w:lang w:val="en-US"/>
-        </w:rPr>
-        <w:t xml:space="preserve"> 0802a2f64b8d08b8de6cc80330b64f105587fb7b 1374505825 ----</w:t>
-      </w:r>
-      <w:proofErr w:type="spellStart"/>
-      <w:r>
-        <w:rPr>
-          <w:rFonts w:ascii="Courier New" w:hAnsi="Courier New" w:cs="Courier New"/>
-          <w:sz w:val="16"/>
-          <w:szCs w:val="16"/>
-          <w:lang w:val="en-US"/>
-        </w:rPr>
-        <w:t>sp</w:t>
-      </w:r>
-      <w:proofErr w:type="spellEnd"/>
-    </w:p>
-    <w:p>
-      <w:pPr>
-        <w:spacing w:before="0"/>
-        <w:rPr>
-          <w:rFonts w:ascii="Courier New" w:hAnsi="Courier New" w:cs="Courier New"/>
-          <w:sz w:val="16"/>
-          <w:szCs w:val="16"/>
-          <w:lang w:val="en-US"/>
-        </w:rPr>
-      </w:pPr>
-      <w:proofErr w:type="gramStart"/>
-      <w:r>
-        <w:rPr>
-          <w:rFonts w:ascii="Courier New" w:hAnsi="Courier New" w:cs="Courier New"/>
-          <w:sz w:val="16"/>
-          <w:szCs w:val="16"/>
-          <w:lang w:val="en-US"/>
-        </w:rPr>
-        <w:t>commit</w:t>
-      </w:r>
-      <w:proofErr w:type="gramEnd"/>
-      <w:r>
-        <w:rPr>
-          <w:rFonts w:ascii="Courier New" w:hAnsi="Courier New" w:cs="Courier New"/>
-          <w:sz w:val="16"/>
-          <w:szCs w:val="16"/>
-          <w:lang w:val="en-US"/>
-        </w:rPr>
-        <w:t xml:space="preserve"> 7a8ee5123ca50ca9a16386bd5dfd111ab3e2a8e3 1374504872 ----</w:t>
-      </w:r>
-      <w:proofErr w:type="spellStart"/>
-      <w:r>
-        <w:rPr>
-          <w:rFonts w:ascii="Courier New" w:hAnsi="Courier New" w:cs="Courier New"/>
-          <w:sz w:val="16"/>
-          <w:szCs w:val="16"/>
-          <w:lang w:val="en-US"/>
-        </w:rPr>
-        <w:t>sp</w:t>
-      </w:r>
-      <w:proofErr w:type="spellEnd"/>
-    </w:p>
-    <w:p>
-      <w:pPr>
-        <w:spacing w:before="0"/>
-        <w:rPr>
-          <w:rFonts w:ascii="Courier New" w:hAnsi="Courier New" w:cs="Courier New"/>
-          <w:sz w:val="16"/>
-          <w:szCs w:val="16"/>
-          <w:lang w:val="en-US"/>
-        </w:rPr>
-      </w:pPr>
-      <w:proofErr w:type="gramStart"/>
-      <w:r>
-        <w:rPr>
-          <w:rFonts w:ascii="Courier New" w:hAnsi="Courier New" w:cs="Courier New"/>
-          <w:sz w:val="16"/>
-          <w:szCs w:val="16"/>
-          <w:lang w:val="en-US"/>
-        </w:rPr>
-        <w:t>commit</w:t>
-      </w:r>
-      <w:proofErr w:type="gramEnd"/>
-      <w:r>
-        <w:rPr>
-          <w:rFonts w:ascii="Courier New" w:hAnsi="Courier New" w:cs="Courier New"/>
-          <w:sz w:val="16"/>
-          <w:szCs w:val="16"/>
-          <w:lang w:val="en-US"/>
-        </w:rPr>
-        <w:t xml:space="preserve"> 4954388510cf13e1747abb3cd12455d2b54ed4e5 1374454882 ----</w:t>
-      </w:r>
-      <w:proofErr w:type="spellStart"/>
-      <w:r>
-        <w:rPr>
-          <w:rFonts w:ascii="Courier New" w:hAnsi="Courier New" w:cs="Courier New"/>
-          <w:sz w:val="16"/>
-          <w:szCs w:val="16"/>
-          <w:lang w:val="en-US"/>
-        </w:rPr>
-        <w:t>sp</w:t>
-      </w:r>
-      <w:proofErr w:type="spellEnd"/>
-    </w:p>
-    <w:p>
-      <w:pPr>
-        <w:spacing w:before="0"/>
-        <w:rPr>
-          <w:rFonts w:ascii="Courier New" w:hAnsi="Courier New" w:cs="Courier New"/>
-          <w:sz w:val="16"/>
-          <w:szCs w:val="16"/>
-          <w:lang w:val="en-US"/>
-        </w:rPr>
-      </w:pPr>
-      <w:proofErr w:type="gramStart"/>
-      <w:r>
-        <w:rPr>
-          <w:rFonts w:ascii="Courier New" w:hAnsi="Courier New" w:cs="Courier New"/>
-          <w:sz w:val="16"/>
-          <w:szCs w:val="16"/>
-          <w:lang w:val="en-US"/>
-        </w:rPr>
-        <w:t>commit</w:t>
-      </w:r>
-      <w:proofErr w:type="gramEnd"/>
-      <w:r>
-        <w:rPr>
-          <w:rFonts w:ascii="Courier New" w:hAnsi="Courier New" w:cs="Courier New"/>
-          <w:sz w:val="16"/>
-          <w:szCs w:val="16"/>
-          <w:lang w:val="en-US"/>
-        </w:rPr>
-        <w:t xml:space="preserve"> 65fedaa3e2c9c76983b2e491d0e849e678818fd0 1374453284 ----</w:t>
-      </w:r>
-      <w:proofErr w:type="spellStart"/>
-      <w:r>
-        <w:rPr>
-          <w:rFonts w:ascii="Courier New" w:hAnsi="Courier New" w:cs="Courier New"/>
-          <w:sz w:val="16"/>
-          <w:szCs w:val="16"/>
-          <w:lang w:val="en-US"/>
-        </w:rPr>
-        <w:t>sp</w:t>
-      </w:r>
-      <w:proofErr w:type="spellEnd"/>
-    </w:p>
-    <w:p>
-      <w:pPr>
-        <w:spacing w:before="0"/>
-        <w:rPr>
-          <w:rFonts w:ascii="Courier New" w:hAnsi="Courier New" w:cs="Courier New"/>
-          <w:sz w:val="16"/>
-          <w:szCs w:val="16"/>
-          <w:lang w:val="en-US"/>
-        </w:rPr>
-      </w:pPr>
-      <w:proofErr w:type="gramStart"/>
-      <w:r>
-        <w:rPr>
-          <w:rFonts w:ascii="Courier New" w:hAnsi="Courier New" w:cs="Courier New"/>
-          <w:sz w:val="16"/>
-          <w:szCs w:val="16"/>
-          <w:lang w:val="en-US"/>
-        </w:rPr>
-        <w:t>commit</w:t>
-      </w:r>
-      <w:proofErr w:type="gramEnd"/>
-      <w:r>
-        <w:rPr>
-          <w:rFonts w:ascii="Courier New" w:hAnsi="Courier New" w:cs="Courier New"/>
-          <w:sz w:val="16"/>
-          <w:szCs w:val="16"/>
-          <w:lang w:val="en-US"/>
-        </w:rPr>
-        <w:t xml:space="preserve"> 43b08923b457ec44b5b17a1db8d0225515cb283e 1374247723 ----</w:t>
-      </w:r>
-      <w:proofErr w:type="spellStart"/>
-      <w:r>
-        <w:rPr>
-          <w:rFonts w:ascii="Courier New" w:hAnsi="Courier New" w:cs="Courier New"/>
-          <w:sz w:val="16"/>
-          <w:szCs w:val="16"/>
-          <w:lang w:val="en-US"/>
-        </w:rPr>
-        <w:t>sp</w:t>
-      </w:r>
-      <w:proofErr w:type="spellEnd"/>
-    </w:p>
-    <w:p>
-      <w:pPr>
-        <w:spacing w:before="0"/>
-        <w:rPr>
-          <w:rFonts w:ascii="Courier New" w:hAnsi="Courier New" w:cs="Courier New"/>
-          <w:sz w:val="16"/>
-          <w:szCs w:val="16"/>
-          <w:lang w:val="en-US"/>
-        </w:rPr>
-      </w:pPr>
-      <w:proofErr w:type="gramStart"/>
-      <w:r>
-        <w:rPr>
-          <w:rFonts w:ascii="Courier New" w:hAnsi="Courier New" w:cs="Courier New"/>
-          <w:sz w:val="16"/>
-          <w:szCs w:val="16"/>
-          <w:lang w:val="en-US"/>
-        </w:rPr>
-        <w:t>commit</w:t>
-      </w:r>
-      <w:proofErr w:type="gramEnd"/>
-      <w:r>
-        <w:rPr>
-          <w:rFonts w:ascii="Courier New" w:hAnsi="Courier New" w:cs="Courier New"/>
-          <w:sz w:val="16"/>
-          <w:szCs w:val="16"/>
-          <w:lang w:val="en-US"/>
-        </w:rPr>
-        <w:t xml:space="preserve"> 88e930226b2f70ea493082c567ec95ad6b0dc518 1374245111 ----</w:t>
-      </w:r>
-      <w:proofErr w:type="spellStart"/>
-      <w:r>
-        <w:rPr>
-          <w:rFonts w:ascii="Courier New" w:hAnsi="Courier New" w:cs="Courier New"/>
-          <w:sz w:val="16"/>
-          <w:szCs w:val="16"/>
-          <w:lang w:val="en-US"/>
-        </w:rPr>
-        <w:t>sp</w:t>
-      </w:r>
-      <w:proofErr w:type="spellEnd"/>
-    </w:p>
-    <w:p>
-      <w:pPr>
-        <w:spacing w:before="0"/>
-        <w:rPr>
-          <w:rFonts w:ascii="Courier New" w:hAnsi="Courier New" w:cs="Courier New"/>
-          <w:sz w:val="16"/>
-          <w:szCs w:val="16"/>
-          <w:lang w:val="en-US"/>
-        </w:rPr>
-      </w:pPr>
-      <w:proofErr w:type="gramStart"/>
-      <w:r>
-        <w:rPr>
-          <w:rFonts w:ascii="Courier New" w:hAnsi="Courier New" w:cs="Courier New"/>
-          <w:sz w:val="16"/>
-          <w:szCs w:val="16"/>
-          <w:lang w:val="en-US"/>
-        </w:rPr>
-        <w:t>commit</w:t>
-      </w:r>
-      <w:proofErr w:type="gramEnd"/>
-      <w:r>
-        <w:rPr>
-          <w:rFonts w:ascii="Courier New" w:hAnsi="Courier New" w:cs="Courier New"/>
-          <w:sz w:val="16"/>
-          <w:szCs w:val="16"/>
-          <w:lang w:val="en-US"/>
-        </w:rPr>
-        <w:t xml:space="preserve"> 3f53475adafcf2348ddafbdd67c8efceaca63a81 1374243691 ----</w:t>
-      </w:r>
-      <w:proofErr w:type="spellStart"/>
-      <w:r>
-        <w:rPr>
-          <w:rFonts w:ascii="Courier New" w:hAnsi="Courier New" w:cs="Courier New"/>
-          <w:sz w:val="16"/>
-          <w:szCs w:val="16"/>
-          <w:lang w:val="en-US"/>
-        </w:rPr>
-        <w:t>sp</w:t>
-      </w:r>
-      <w:proofErr w:type="spellEnd"/>
-    </w:p>
-    <w:p>
-      <w:pPr>
-        <w:spacing w:before="0"/>
-        <w:rPr>
-          <w:rFonts w:ascii="Courier New" w:hAnsi="Courier New" w:cs="Courier New"/>
-          <w:sz w:val="16"/>
-          <w:szCs w:val="16"/>
-          <w:lang w:val="en-US"/>
-        </w:rPr>
-      </w:pPr>
       <w:proofErr w:type="gramStart"/>
       <w:r>
         <w:rPr>
@@ -4544,8 +3718,6 @@
           <w:lang w:val="en-US"/>
         </w:rPr>
       </w:pPr>
-      <w:bookmarkStart w:id="0" w:name="_GoBack"/>
-      <w:bookmarkEnd w:id="0"/>
     </w:p>
     <w:sectPr>
       <w:pgSz w:w="11906" w:h="16838"/>
@@ -4590,7 +3762,7 @@
       <w:lvlText w:val=""/>
       <w:lvlJc w:val="left"/>
       <w:pPr>
-        <w:ind w:left="1080" w:hanging="360"/>
+        <w:ind w:left="360" w:hanging="360"/>
       </w:pPr>
       <w:rPr>
         <w:rFonts w:ascii="Symbol" w:hAnsi="Symbol" w:hint="default"/>
@@ -4602,7 +3774,7 @@
       <w:lvlText w:val="o"/>
       <w:lvlJc w:val="left"/>
       <w:pPr>
-        <w:ind w:left="1800" w:hanging="360"/>
+        <w:ind w:left="1080" w:hanging="360"/>
       </w:pPr>
       <w:rPr>
         <w:rFonts w:ascii="Courier New" w:hAnsi="Courier New" w:cs="Courier New" w:hint="default"/>
@@ -4614,7 +3786,7 @@
       <w:lvlText w:val=""/>
       <w:lvlJc w:val="left"/>
       <w:pPr>
-        <w:ind w:left="2520" w:hanging="360"/>
+        <w:ind w:left="1800" w:hanging="360"/>
       </w:pPr>
       <w:rPr>
         <w:rFonts w:ascii="Wingdings" w:hAnsi="Wingdings" w:hint="default"/>
@@ -4626,7 +3798,7 @@
       <w:lvlText w:val=""/>
       <w:lvlJc w:val="left"/>
       <w:pPr>
-        <w:ind w:left="3240" w:hanging="360"/>
+        <w:ind w:left="2520" w:hanging="360"/>
       </w:pPr>
       <w:rPr>
         <w:rFonts w:ascii="Symbol" w:hAnsi="Symbol" w:hint="default"/>
@@ -4638,7 +3810,7 @@
       <w:lvlText w:val="o"/>
       <w:lvlJc w:val="left"/>
       <w:pPr>
-        <w:ind w:left="3960" w:hanging="360"/>
+        <w:ind w:left="3240" w:hanging="360"/>
       </w:pPr>
       <w:rPr>
         <w:rFonts w:ascii="Courier New" w:hAnsi="Courier New" w:cs="Courier New" w:hint="default"/>
@@ -4650,7 +3822,7 @@
       <w:lvlText w:val=""/>
       <w:lvlJc w:val="left"/>
       <w:pPr>
-        <w:ind w:left="4680" w:hanging="360"/>
+        <w:ind w:left="3960" w:hanging="360"/>
       </w:pPr>
       <w:rPr>
         <w:rFonts w:ascii="Wingdings" w:hAnsi="Wingdings" w:hint="default"/>
@@ -4662,7 +3834,7 @@
       <w:lvlText w:val=""/>
       <w:lvlJc w:val="left"/>
       <w:pPr>
-        <w:ind w:left="5400" w:hanging="360"/>
+        <w:ind w:left="4680" w:hanging="360"/>
       </w:pPr>
       <w:rPr>
         <w:rFonts w:ascii="Symbol" w:hAnsi="Symbol" w:hint="default"/>
@@ -4674,7 +3846,7 @@
       <w:lvlText w:val="o"/>
       <w:lvlJc w:val="left"/>
       <w:pPr>
-        <w:ind w:left="6120" w:hanging="360"/>
+        <w:ind w:left="5400" w:hanging="360"/>
       </w:pPr>
       <w:rPr>
         <w:rFonts w:ascii="Courier New" w:hAnsi="Courier New" w:cs="Courier New" w:hint="default"/>
@@ -4686,7 +3858,7 @@
       <w:lvlText w:val=""/>
       <w:lvlJc w:val="left"/>
       <w:pPr>
-        <w:ind w:left="6840" w:hanging="360"/>
+        <w:ind w:left="6120" w:hanging="360"/>
       </w:pPr>
       <w:rPr>
         <w:rFonts w:ascii="Wingdings" w:hAnsi="Wingdings" w:hint="default"/>
@@ -4694,6 +3866,273 @@
     </w:lvl>
   </w:abstractNum>
   <w:abstractNum w:abstractNumId="2">
+    <w:nsid w:val="4730422D"/>
+    <w:multiLevelType w:val="hybridMultilevel"/>
+    <w:tmpl w:val="0BE249E2"/>
+    <w:lvl w:ilvl="0" w:tplc="14F41550">
+      <w:start w:val="1"/>
+      <w:numFmt w:val="decimal"/>
+      <w:lvlText w:val="%1."/>
+      <w:lvlJc w:val="left"/>
+      <w:pPr>
+        <w:ind w:left="1080" w:hanging="360"/>
+      </w:pPr>
+      <w:rPr>
+        <w:rFonts w:hint="default"/>
+      </w:rPr>
+    </w:lvl>
+    <w:lvl w:ilvl="1" w:tplc="04160019" w:tentative="1">
+      <w:start w:val="1"/>
+      <w:numFmt w:val="lowerLetter"/>
+      <w:lvlText w:val="%2."/>
+      <w:lvlJc w:val="left"/>
+      <w:pPr>
+        <w:ind w:left="1800" w:hanging="360"/>
+      </w:pPr>
+    </w:lvl>
+    <w:lvl w:ilvl="2" w:tplc="0416001B" w:tentative="1">
+      <w:start w:val="1"/>
+      <w:numFmt w:val="lowerRoman"/>
+      <w:lvlText w:val="%3."/>
+      <w:lvlJc w:val="right"/>
+      <w:pPr>
+        <w:ind w:left="2520" w:hanging="180"/>
+      </w:pPr>
+    </w:lvl>
+    <w:lvl w:ilvl="3" w:tplc="0416000F" w:tentative="1">
+      <w:start w:val="1"/>
+      <w:numFmt w:val="decimal"/>
+      <w:lvlText w:val="%4."/>
+      <w:lvlJc w:val="left"/>
+      <w:pPr>
+        <w:ind w:left="3240" w:hanging="360"/>
+      </w:pPr>
+    </w:lvl>
+    <w:lvl w:ilvl="4" w:tplc="04160019" w:tentative="1">
+      <w:start w:val="1"/>
+      <w:numFmt w:val="lowerLetter"/>
+      <w:lvlText w:val="%5."/>
+      <w:lvlJc w:val="left"/>
+      <w:pPr>
+        <w:ind w:left="3960" w:hanging="360"/>
+      </w:pPr>
+    </w:lvl>
+    <w:lvl w:ilvl="5" w:tplc="0416001B" w:tentative="1">
+      <w:start w:val="1"/>
+      <w:numFmt w:val="lowerRoman"/>
+      <w:lvlText w:val="%6."/>
+      <w:lvlJc w:val="right"/>
+      <w:pPr>
+        <w:ind w:left="4680" w:hanging="180"/>
+      </w:pPr>
+    </w:lvl>
+    <w:lvl w:ilvl="6" w:tplc="0416000F" w:tentative="1">
+      <w:start w:val="1"/>
+      <w:numFmt w:val="decimal"/>
+      <w:lvlText w:val="%7."/>
+      <w:lvlJc w:val="left"/>
+      <w:pPr>
+        <w:ind w:left="5400" w:hanging="360"/>
+      </w:pPr>
+    </w:lvl>
+    <w:lvl w:ilvl="7" w:tplc="04160019" w:tentative="1">
+      <w:start w:val="1"/>
+      <w:numFmt w:val="lowerLetter"/>
+      <w:lvlText w:val="%8."/>
+      <w:lvlJc w:val="left"/>
+      <w:pPr>
+        <w:ind w:left="6120" w:hanging="360"/>
+      </w:pPr>
+    </w:lvl>
+    <w:lvl w:ilvl="8" w:tplc="0416001B" w:tentative="1">
+      <w:start w:val="1"/>
+      <w:numFmt w:val="lowerRoman"/>
+      <w:lvlText w:val="%9."/>
+      <w:lvlJc w:val="right"/>
+      <w:pPr>
+        <w:ind w:left="6840" w:hanging="180"/>
+      </w:pPr>
+    </w:lvl>
+  </w:abstractNum>
+  <w:abstractNum w:abstractNumId="3">
+    <w:nsid w:val="478D29A1"/>
+    <w:multiLevelType w:val="hybridMultilevel"/>
+    <w:tmpl w:val="3280A2D6"/>
+    <w:lvl w:ilvl="0" w:tplc="0416000F">
+      <w:start w:val="1"/>
+      <w:numFmt w:val="decimal"/>
+      <w:lvlText w:val="%1."/>
+      <w:lvlJc w:val="left"/>
+      <w:pPr>
+        <w:ind w:left="720" w:hanging="360"/>
+      </w:pPr>
+      <w:rPr>
+        <w:rFonts w:hint="default"/>
+      </w:rPr>
+    </w:lvl>
+    <w:lvl w:ilvl="1" w:tplc="04160019" w:tentative="1">
+      <w:start w:val="1"/>
+      <w:numFmt w:val="lowerLetter"/>
+      <w:lvlText w:val="%2."/>
+      <w:lvlJc w:val="left"/>
+      <w:pPr>
+        <w:ind w:left="1440" w:hanging="360"/>
+      </w:pPr>
+    </w:lvl>
+    <w:lvl w:ilvl="2" w:tplc="0416001B" w:tentative="1">
+      <w:start w:val="1"/>
+      <w:numFmt w:val="lowerRoman"/>
+      <w:lvlText w:val="%3."/>
+      <w:lvlJc w:val="right"/>
+      <w:pPr>
+        <w:ind w:left="2160" w:hanging="180"/>
+      </w:pPr>
+    </w:lvl>
+    <w:lvl w:ilvl="3" w:tplc="0416000F" w:tentative="1">
+      <w:start w:val="1"/>
+      <w:numFmt w:val="decimal"/>
+      <w:lvlText w:val="%4."/>
+      <w:lvlJc w:val="left"/>
+      <w:pPr>
+        <w:ind w:left="2880" w:hanging="360"/>
+      </w:pPr>
+    </w:lvl>
+    <w:lvl w:ilvl="4" w:tplc="04160019" w:tentative="1">
+      <w:start w:val="1"/>
+      <w:numFmt w:val="lowerLetter"/>
+      <w:lvlText w:val="%5."/>
+      <w:lvlJc w:val="left"/>
+      <w:pPr>
+        <w:ind w:left="3600" w:hanging="360"/>
+      </w:pPr>
+    </w:lvl>
+    <w:lvl w:ilvl="5" w:tplc="0416001B" w:tentative="1">
+      <w:start w:val="1"/>
+      <w:numFmt w:val="lowerRoman"/>
+      <w:lvlText w:val="%6."/>
+      <w:lvlJc w:val="right"/>
+      <w:pPr>
+        <w:ind w:left="4320" w:hanging="180"/>
+      </w:pPr>
+    </w:lvl>
+    <w:lvl w:ilvl="6" w:tplc="0416000F" w:tentative="1">
+      <w:start w:val="1"/>
+      <w:numFmt w:val="decimal"/>
+      <w:lvlText w:val="%7."/>
+      <w:lvlJc w:val="left"/>
+      <w:pPr>
+        <w:ind w:left="5040" w:hanging="360"/>
+      </w:pPr>
+    </w:lvl>
+    <w:lvl w:ilvl="7" w:tplc="04160019" w:tentative="1">
+      <w:start w:val="1"/>
+      <w:numFmt w:val="lowerLetter"/>
+      <w:lvlText w:val="%8."/>
+      <w:lvlJc w:val="left"/>
+      <w:pPr>
+        <w:ind w:left="5760" w:hanging="360"/>
+      </w:pPr>
+    </w:lvl>
+    <w:lvl w:ilvl="8" w:tplc="0416001B" w:tentative="1">
+      <w:start w:val="1"/>
+      <w:numFmt w:val="lowerRoman"/>
+      <w:lvlText w:val="%9."/>
+      <w:lvlJc w:val="right"/>
+      <w:pPr>
+        <w:ind w:left="6480" w:hanging="180"/>
+      </w:pPr>
+    </w:lvl>
+  </w:abstractNum>
+  <w:abstractNum w:abstractNumId="4">
+    <w:nsid w:val="4A630B15"/>
+    <w:multiLevelType w:val="multilevel"/>
+    <w:tmpl w:val="0416001F"/>
+    <w:lvl w:ilvl="0">
+      <w:start w:val="1"/>
+      <w:numFmt w:val="decimal"/>
+      <w:lvlText w:val="%1."/>
+      <w:lvlJc w:val="left"/>
+      <w:pPr>
+        <w:ind w:left="360" w:hanging="360"/>
+      </w:pPr>
+      <w:rPr>
+        <w:rFonts w:hint="default"/>
+      </w:rPr>
+    </w:lvl>
+    <w:lvl w:ilvl="1">
+      <w:start w:val="1"/>
+      <w:numFmt w:val="decimal"/>
+      <w:lvlText w:val="%1.%2."/>
+      <w:lvlJc w:val="left"/>
+      <w:pPr>
+        <w:ind w:left="792" w:hanging="432"/>
+      </w:pPr>
+    </w:lvl>
+    <w:lvl w:ilvl="2">
+      <w:start w:val="1"/>
+      <w:numFmt w:val="decimal"/>
+      <w:lvlText w:val="%1.%2.%3."/>
+      <w:lvlJc w:val="left"/>
+      <w:pPr>
+        <w:ind w:left="1224" w:hanging="504"/>
+      </w:pPr>
+    </w:lvl>
+    <w:lvl w:ilvl="3">
+      <w:start w:val="1"/>
+      <w:numFmt w:val="decimal"/>
+      <w:lvlText w:val="%1.%2.%3.%4."/>
+      <w:lvlJc w:val="left"/>
+      <w:pPr>
+        <w:ind w:left="1728" w:hanging="648"/>
+      </w:pPr>
+    </w:lvl>
+    <w:lvl w:ilvl="4">
+      <w:start w:val="1"/>
+      <w:numFmt w:val="decimal"/>
+      <w:lvlText w:val="%1.%2.%3.%4.%5."/>
+      <w:lvlJc w:val="left"/>
+      <w:pPr>
+        <w:ind w:left="2232" w:hanging="792"/>
+      </w:pPr>
+    </w:lvl>
+    <w:lvl w:ilvl="5">
+      <w:start w:val="1"/>
+      <w:numFmt w:val="decimal"/>
+      <w:lvlText w:val="%1.%2.%3.%4.%5.%6."/>
+      <w:lvlJc w:val="left"/>
+      <w:pPr>
+        <w:ind w:left="2736" w:hanging="936"/>
+      </w:pPr>
+    </w:lvl>
+    <w:lvl w:ilvl="6">
+      <w:start w:val="1"/>
+      <w:numFmt w:val="decimal"/>
+      <w:lvlText w:val="%1.%2.%3.%4.%5.%6.%7."/>
+      <w:lvlJc w:val="left"/>
+      <w:pPr>
+        <w:ind w:left="3240" w:hanging="1080"/>
+      </w:pPr>
+    </w:lvl>
+    <w:lvl w:ilvl="7">
+      <w:start w:val="1"/>
+      <w:numFmt w:val="decimal"/>
+      <w:lvlText w:val="%1.%2.%3.%4.%5.%6.%7.%8."/>
+      <w:lvlJc w:val="left"/>
+      <w:pPr>
+        <w:ind w:left="3744" w:hanging="1224"/>
+      </w:pPr>
+    </w:lvl>
+    <w:lvl w:ilvl="8">
+      <w:start w:val="1"/>
+      <w:numFmt w:val="decimal"/>
+      <w:lvlText w:val="%1.%2.%3.%4.%5.%6.%7.%8.%9."/>
+      <w:lvlJc w:val="left"/>
+      <w:pPr>
+        <w:ind w:left="4320" w:hanging="1440"/>
+      </w:pPr>
+    </w:lvl>
+  </w:abstractNum>
+  <w:abstractNum w:abstractNumId="5">
     <w:nsid w:val="519C06A6"/>
     <w:multiLevelType w:val="multilevel"/>
     <w:tmpl w:val="6638F690"/>
@@ -4788,7 +4227,7 @@
       </w:pPr>
     </w:lvl>
   </w:abstractNum>
-  <w:abstractNum w:abstractNumId="3">
+  <w:abstractNum w:abstractNumId="6">
     <w:nsid w:val="55FD1BB7"/>
     <w:multiLevelType w:val="hybridMultilevel"/>
     <w:tmpl w:val="EB7C7A0C"/>
@@ -4902,7 +4341,7 @@
       </w:rPr>
     </w:lvl>
   </w:abstractNum>
-  <w:abstractNum w:abstractNumId="4">
+  <w:abstractNum w:abstractNumId="7">
     <w:nsid w:val="6AB57A3C"/>
     <w:multiLevelType w:val="hybridMultilevel"/>
     <w:tmpl w:val="5C2EEDEA"/>
@@ -5014,6 +4453,92 @@
       <w:rPr>
         <w:rFonts w:ascii="Wingdings" w:hAnsi="Wingdings" w:hint="default"/>
       </w:rPr>
+    </w:lvl>
+  </w:abstractNum>
+  <w:abstractNum w:abstractNumId="8">
+    <w:nsid w:val="75406CC5"/>
+    <w:multiLevelType w:val="hybridMultilevel"/>
+    <w:tmpl w:val="1A1877C8"/>
+    <w:lvl w:ilvl="0" w:tplc="0416000F">
+      <w:start w:val="1"/>
+      <w:numFmt w:val="decimal"/>
+      <w:lvlText w:val="%1."/>
+      <w:lvlJc w:val="left"/>
+      <w:pPr>
+        <w:ind w:left="720" w:hanging="360"/>
+      </w:pPr>
+    </w:lvl>
+    <w:lvl w:ilvl="1" w:tplc="04160019" w:tentative="1">
+      <w:start w:val="1"/>
+      <w:numFmt w:val="lowerLetter"/>
+      <w:lvlText w:val="%2."/>
+      <w:lvlJc w:val="left"/>
+      <w:pPr>
+        <w:ind w:left="1440" w:hanging="360"/>
+      </w:pPr>
+    </w:lvl>
+    <w:lvl w:ilvl="2" w:tplc="0416001B" w:tentative="1">
+      <w:start w:val="1"/>
+      <w:numFmt w:val="lowerRoman"/>
+      <w:lvlText w:val="%3."/>
+      <w:lvlJc w:val="right"/>
+      <w:pPr>
+        <w:ind w:left="2160" w:hanging="180"/>
+      </w:pPr>
+    </w:lvl>
+    <w:lvl w:ilvl="3" w:tplc="0416000F" w:tentative="1">
+      <w:start w:val="1"/>
+      <w:numFmt w:val="decimal"/>
+      <w:lvlText w:val="%4."/>
+      <w:lvlJc w:val="left"/>
+      <w:pPr>
+        <w:ind w:left="2880" w:hanging="360"/>
+      </w:pPr>
+    </w:lvl>
+    <w:lvl w:ilvl="4" w:tplc="04160019" w:tentative="1">
+      <w:start w:val="1"/>
+      <w:numFmt w:val="lowerLetter"/>
+      <w:lvlText w:val="%5."/>
+      <w:lvlJc w:val="left"/>
+      <w:pPr>
+        <w:ind w:left="3600" w:hanging="360"/>
+      </w:pPr>
+    </w:lvl>
+    <w:lvl w:ilvl="5" w:tplc="0416001B" w:tentative="1">
+      <w:start w:val="1"/>
+      <w:numFmt w:val="lowerRoman"/>
+      <w:lvlText w:val="%6."/>
+      <w:lvlJc w:val="right"/>
+      <w:pPr>
+        <w:ind w:left="4320" w:hanging="180"/>
+      </w:pPr>
+    </w:lvl>
+    <w:lvl w:ilvl="6" w:tplc="0416000F" w:tentative="1">
+      <w:start w:val="1"/>
+      <w:numFmt w:val="decimal"/>
+      <w:lvlText w:val="%7."/>
+      <w:lvlJc w:val="left"/>
+      <w:pPr>
+        <w:ind w:left="5040" w:hanging="360"/>
+      </w:pPr>
+    </w:lvl>
+    <w:lvl w:ilvl="7" w:tplc="04160019" w:tentative="1">
+      <w:start w:val="1"/>
+      <w:numFmt w:val="lowerLetter"/>
+      <w:lvlText w:val="%8."/>
+      <w:lvlJc w:val="left"/>
+      <w:pPr>
+        <w:ind w:left="5760" w:hanging="360"/>
+      </w:pPr>
+    </w:lvl>
+    <w:lvl w:ilvl="8" w:tplc="0416001B" w:tentative="1">
+      <w:start w:val="1"/>
+      <w:numFmt w:val="lowerRoman"/>
+      <w:lvlText w:val="%9."/>
+      <w:lvlJc w:val="right"/>
+      <w:pPr>
+        <w:ind w:left="6480" w:hanging="180"/>
+      </w:pPr>
     </w:lvl>
   </w:abstractNum>
   <w:num w:numId="1">
@@ -5023,40 +4548,52 @@
     <w:abstractNumId w:val="0"/>
   </w:num>
   <w:num w:numId="3">
-    <w:abstractNumId w:val="3"/>
+    <w:abstractNumId w:val="6"/>
   </w:num>
   <w:num w:numId="4">
-    <w:abstractNumId w:val="4"/>
+    <w:abstractNumId w:val="7"/>
   </w:num>
   <w:num w:numId="5">
-    <w:abstractNumId w:val="2"/>
+    <w:abstractNumId w:val="5"/>
   </w:num>
   <w:num w:numId="6">
-    <w:abstractNumId w:val="2"/>
+    <w:abstractNumId w:val="5"/>
   </w:num>
   <w:num w:numId="7">
-    <w:abstractNumId w:val="2"/>
+    <w:abstractNumId w:val="5"/>
   </w:num>
   <w:num w:numId="8">
-    <w:abstractNumId w:val="2"/>
+    <w:abstractNumId w:val="5"/>
   </w:num>
   <w:num w:numId="9">
-    <w:abstractNumId w:val="2"/>
+    <w:abstractNumId w:val="5"/>
   </w:num>
   <w:num w:numId="10">
-    <w:abstractNumId w:val="2"/>
+    <w:abstractNumId w:val="5"/>
   </w:num>
   <w:num w:numId="11">
-    <w:abstractNumId w:val="2"/>
+    <w:abstractNumId w:val="5"/>
   </w:num>
   <w:num w:numId="12">
-    <w:abstractNumId w:val="2"/>
+    <w:abstractNumId w:val="5"/>
   </w:num>
   <w:num w:numId="13">
-    <w:abstractNumId w:val="2"/>
+    <w:abstractNumId w:val="5"/>
   </w:num>
   <w:num w:numId="14">
     <w:abstractNumId w:val="1"/>
+  </w:num>
+  <w:num w:numId="15">
+    <w:abstractNumId w:val="2"/>
+  </w:num>
+  <w:num w:numId="16">
+    <w:abstractNumId w:val="4"/>
+  </w:num>
+  <w:num w:numId="17">
+    <w:abstractNumId w:val="8"/>
+  </w:num>
+  <w:num w:numId="18">
+    <w:abstractNumId w:val="3"/>
   </w:num>
 </w:numbering>
 </file>

</xml_diff>